<commit_message>
Se agrega las caracteristicas del servicio provisto por Digital Ocean y se agregan las tecnologias utilizadas
</commit_message>
<xml_diff>
--- a/documents/Entrega 6.docx
+++ b/documents/Entrega 6.docx
@@ -1,93 +1,323 @@
 
 <file path=word/document.xml><?xml version="1.0" encoding="utf-8"?>
-<w:document xmlns:wpc="http://schemas.microsoft.com/office/word/2010/wordprocessingCanvas" xmlns:cx="http://schemas.microsoft.com/office/drawing/2014/chartex" xmlns:cx1="http://schemas.microsoft.com/office/drawing/2015/9/8/chartex" xmlns:cx2="http://schemas.microsoft.com/office/drawing/2015/10/21/chartex" xmlns:cx3="http://schemas.microsoft.com/office/drawing/2016/5/9/chartex" xmlns:cx4="http://schemas.microsoft.com/office/drawing/2016/5/10/chartex" xmlns:cx5="http://schemas.microsoft.com/office/drawing/2016/5/11/chartex" xmlns:cx6="http://schemas.microsoft.com/office/drawing/2016/5/12/chartex" xmlns:cx7="http://schemas.microsoft.com/office/drawing/2016/5/13/chartex" xmlns:cx8="http://schemas.microsoft.com/office/drawing/2016/5/14/chartex" xmlns:mc="http://schemas.openxmlformats.org/markup-compatibility/2006" xmlns:aink="http://schemas.microsoft.com/office/drawing/2016/ink" xmlns:am3d="http://schemas.microsoft.com/office/drawing/2017/model3d" xmlns:o="urn:schemas-microsoft-com:office:office" xmlns:r="http://schemas.openxmlformats.org/officeDocument/2006/relationships" xmlns:m="http://schemas.openxmlformats.org/officeDocument/2006/math" xmlns:v="urn:schemas-microsoft-com:vml" xmlns:wp14="http://schemas.microsoft.com/office/word/2010/wordprocessingDrawing" xmlns:wp="http://schemas.openxmlformats.org/drawingml/2006/wordprocessingDrawing" xmlns:w10="urn:schemas-microsoft-com:office:word" xmlns:w="http://schemas.openxmlformats.org/wordprocessingml/2006/main" xmlns:w14="http://schemas.microsoft.com/office/word/2010/wordml" xmlns:w15="http://schemas.microsoft.com/office/word/2012/wordml" xmlns:w16se="http://schemas.microsoft.com/office/word/2015/wordml/symex" xmlns:wpg="http://schemas.microsoft.com/office/word/2010/wordprocessingGroup" xmlns:wpi="http://schemas.microsoft.com/office/word/2010/wordprocessingInk" xmlns:wne="http://schemas.microsoft.com/office/word/2006/wordml" xmlns:wps="http://schemas.microsoft.com/office/word/2010/wordprocessingShape" mc:Ignorable="w14 w15 w16se wp14">
+<w:document xmlns:wpc="http://schemas.microsoft.com/office/word/2010/wordprocessingCanvas" xmlns:cx="http://schemas.microsoft.com/office/drawing/2014/chartex" xmlns:cx1="http://schemas.microsoft.com/office/drawing/2015/9/8/chartex" xmlns:mc="http://schemas.openxmlformats.org/markup-compatibility/2006" xmlns:o="urn:schemas-microsoft-com:office:office" xmlns:r="http://schemas.openxmlformats.org/officeDocument/2006/relationships" xmlns:m="http://schemas.openxmlformats.org/officeDocument/2006/math" xmlns:v="urn:schemas-microsoft-com:vml" xmlns:wp14="http://schemas.microsoft.com/office/word/2010/wordprocessingDrawing" xmlns:wp="http://schemas.openxmlformats.org/drawingml/2006/wordprocessingDrawing" xmlns:w10="urn:schemas-microsoft-com:office:word" xmlns:w="http://schemas.openxmlformats.org/wordprocessingml/2006/main" xmlns:w14="http://schemas.microsoft.com/office/word/2010/wordml" xmlns:w15="http://schemas.microsoft.com/office/word/2012/wordml" xmlns:w16se="http://schemas.microsoft.com/office/word/2015/wordml/symex" xmlns:wpg="http://schemas.microsoft.com/office/word/2010/wordprocessingGroup" xmlns:wpi="http://schemas.microsoft.com/office/word/2010/wordprocessingInk" xmlns:wne="http://schemas.microsoft.com/office/word/2006/wordml" xmlns:wps="http://schemas.microsoft.com/office/word/2010/wordprocessingShape" mc:Ignorable="w14 w15 w16se wp14">
   <w:body>
     <w:p>
       <w:pPr>
-        <w:pStyle w:val="Title"/>
         <w:jc w:val="center"/>
         <w:rPr>
-          <w:lang w:val="es-AR"/>
-        </w:rPr>
-      </w:pPr>
-      <w:bookmarkStart w:id="0" w:name="_2x4l086ok9a3" w:colFirst="0" w:colLast="0"/>
+          <w:b/>
+          <w:sz w:val="24"/>
+          <w:szCs w:val="24"/>
+          <w:lang w:val="es-AR"/>
+        </w:rPr>
+      </w:pPr>
+      <w:r>
+        <w:rPr>
+          <w:b/>
+          <w:sz w:val="24"/>
+          <w:szCs w:val="24"/>
+          <w:lang w:val="es-AR"/>
+        </w:rPr>
+        <w:t xml:space="preserve">Investment-Management: </w:t>
+      </w:r>
+      <w:r>
+        <w:rPr>
+          <w:b/>
+          <w:sz w:val="24"/>
+          <w:szCs w:val="24"/>
+          <w:lang w:val="es-AR"/>
+        </w:rPr>
+        <w:t>A</w:t>
+      </w:r>
+      <w:r>
+        <w:rPr>
+          <w:b/>
+          <w:sz w:val="24"/>
+          <w:szCs w:val="24"/>
+          <w:lang w:val="es-AR"/>
+        </w:rPr>
+        <w:t>rquitectura final del sistema</w:t>
+      </w:r>
+    </w:p>
+    <w:p>
+      <w:pPr>
+        <w:ind w:left="1440" w:firstLine="720"/>
+        <w:rPr>
+          <w:b/>
+          <w:lang w:val="es-AR"/>
+        </w:rPr>
+      </w:pPr>
+    </w:p>
+    <w:p>
+      <w:pPr>
+        <w:rPr>
+          <w:lang w:val="es-AR"/>
+        </w:rPr>
+      </w:pPr>
+      <w:r>
+        <w:rPr>
+          <w:lang w:val="es-AR"/>
+        </w:rPr>
+        <w:t>L</w:t>
+      </w:r>
+      <w:r>
+        <w:rPr>
+          <w:b/>
+          <w:lang w:val="es-AR"/>
+        </w:rPr>
+        <w:t>a aplicación puede ser accedida desde cualquier dispositivo mediante el uso de un</w:t>
+      </w:r>
+      <w:r>
+        <w:rPr>
+          <w:lang w:val="es-AR"/>
+        </w:rPr>
+        <w:t xml:space="preserve"> navegador web</w:t>
+      </w:r>
+      <w:r>
+        <w:rPr>
+          <w:lang w:val="es-AR"/>
+        </w:rPr>
+        <w:t xml:space="preserve">. </w:t>
+      </w:r>
+      <w:r>
+        <w:rPr>
+          <w:lang w:val="es-AR"/>
+        </w:rPr>
+        <w:t xml:space="preserve">La misma se encuentra </w:t>
+      </w:r>
+      <w:r>
+        <w:rPr>
+          <w:lang w:val="es-AR"/>
+        </w:rPr>
+        <w:t>alojada en un servidor</w:t>
+      </w:r>
+      <w:r>
+        <w:rPr>
+          <w:lang w:val="es-AR"/>
+        </w:rPr>
+        <w:t xml:space="preserve">, provisto por </w:t>
+      </w:r>
+      <w:r>
+        <w:rPr>
+          <w:i/>
+          <w:lang w:val="es-AR"/>
+        </w:rPr>
+        <w:t>DigitalOcean</w:t>
+      </w:r>
+      <w:r>
+        <w:rPr>
+          <w:lang w:val="es-AR"/>
+        </w:rPr>
+        <w:t>,</w:t>
+      </w:r>
+      <w:r>
+        <w:rPr>
+          <w:lang w:val="es-AR"/>
+        </w:rPr>
+        <w:t xml:space="preserve"> el cual cuenta con las siguientes </w:t>
+      </w:r>
+      <w:r>
+        <w:rPr>
+          <w:lang w:val="es-AR"/>
+        </w:rPr>
+        <w:t>características:</w:t>
+      </w:r>
+    </w:p>
+    <w:p>
+      <w:pPr>
+        <w:pStyle w:val="ListParagraph"/>
+        <w:numPr>
+          <w:ilvl w:val="0"/>
+          <w:numId w:val="4"/>
+        </w:numPr>
+      </w:pPr>
+      <w:r>
+        <w:rPr>
+          <w:b/>
+        </w:rPr>
+        <w:t>SO:</w:t>
+      </w:r>
+      <w:r>
+        <w:t xml:space="preserve"> Ubuntu 16.04.3 x64</w:t>
+      </w:r>
+    </w:p>
+    <w:p>
+      <w:pPr>
+        <w:pStyle w:val="ListParagraph"/>
+        <w:numPr>
+          <w:ilvl w:val="0"/>
+          <w:numId w:val="4"/>
+        </w:numPr>
+      </w:pPr>
+      <w:r>
+        <w:rPr>
+          <w:b/>
+        </w:rPr>
+        <w:t>RAM:</w:t>
+      </w:r>
+      <w:r>
+        <w:t xml:space="preserve"> 1 GB </w:t>
+      </w:r>
+    </w:p>
+    <w:p>
+      <w:pPr>
+        <w:pStyle w:val="ListParagraph"/>
+        <w:numPr>
+          <w:ilvl w:val="0"/>
+          <w:numId w:val="4"/>
+        </w:numPr>
+      </w:pPr>
+      <w:r>
+        <w:rPr>
+          <w:b/>
+        </w:rPr>
+        <w:t>HARD DISK:</w:t>
+      </w:r>
+      <w:r>
+        <w:t xml:space="preserve"> 20 GB Disk</w:t>
+      </w:r>
+    </w:p>
+    <w:p>
+      <w:pPr>
+        <w:pStyle w:val="ListParagraph"/>
+        <w:numPr>
+          <w:ilvl w:val="0"/>
+          <w:numId w:val="4"/>
+        </w:numPr>
+      </w:pPr>
+      <w:r>
+        <w:rPr>
+          <w:b/>
+        </w:rPr>
+        <w:t>Web</w:t>
+      </w:r>
+      <w:bookmarkStart w:id="0" w:name="_GoBack"/>
       <w:bookmarkEnd w:id="0"/>
       <w:r>
         <w:rPr>
-          <w:lang w:val="es-AR"/>
-        </w:rPr>
-        <w:t>Entrega 6</w:t>
-      </w:r>
-    </w:p>
-    <w:p>
-      <w:pPr>
-        <w:rPr>
-          <w:lang w:val="es-AR"/>
-        </w:rPr>
-      </w:pPr>
-    </w:p>
-    <w:p>
-      <w:pPr>
-        <w:jc w:val="center"/>
-        <w:rPr>
           <w:b/>
-          <w:lang w:val="es-AR"/>
-        </w:rPr>
+        </w:rPr>
+        <w:t xml:space="preserve"> Server:</w:t>
+      </w:r>
+      <w:r>
+        <w:t xml:space="preserve"> Apache Tomcat 7.0.68</w:t>
+      </w:r>
+    </w:p>
+    <w:p>
+      <w:pPr>
+        <w:pStyle w:val="ListParagraph"/>
+        <w:numPr>
+          <w:ilvl w:val="0"/>
+          <w:numId w:val="4"/>
+        </w:numPr>
       </w:pPr>
       <w:r>
         <w:rPr>
           <w:b/>
-          <w:lang w:val="es-AR"/>
-        </w:rPr>
-        <w:t>Diagramas que reflejen la arquitectura final del sistema.</w:t>
-      </w:r>
-    </w:p>
-    <w:p>
-      <w:pPr>
-        <w:rPr>
-          <w:lang w:val="es-AR"/>
-        </w:rPr>
-      </w:pPr>
-    </w:p>
-    <w:p>
-      <w:pPr>
-        <w:rPr>
-          <w:lang w:val="es-AR"/>
-        </w:rPr>
-      </w:pPr>
-      <w:r>
-        <w:rPr>
-          <w:lang w:val="es-AR"/>
-        </w:rPr>
-        <w:t>La aplicación está alojada en un servidor al cual puede ser accedido desde un computador o smartphone mediante el uso de un navegador web. Se encuentra estructurada de manera tal que se obtenga una división de responsabilidades y se pueda aislar correctamente lo componentes.</w:t>
-      </w:r>
-    </w:p>
-    <w:p>
-      <w:pPr>
-        <w:rPr>
-          <w:lang w:val="es-AR"/>
-        </w:rPr>
-      </w:pPr>
-    </w:p>
-    <w:p>
-      <w:pPr>
-        <w:rPr>
-          <w:lang w:val="es-AR"/>
-        </w:rPr>
-      </w:pPr>
-      <w:r>
-        <w:rPr>
-          <w:lang w:val="es-AR"/>
-        </w:rPr>
-        <w:t>Como ya mencionamos por esta razón tenemos una arquitectura en capas (incorporando el patrón arquitectónico MVC) que se divide fuertemente en:</w:t>
-      </w:r>
-    </w:p>
-    <w:p>
-      <w:pPr>
-        <w:rPr>
-          <w:lang w:val="es-AR"/>
-        </w:rPr>
-      </w:pPr>
+        </w:rPr>
+        <w:t>MySQL:</w:t>
+      </w:r>
+      <w:r>
+        <w:t xml:space="preserve">  5.7.20</w:t>
+      </w:r>
+    </w:p>
+    <w:p>
+      <w:pPr>
+        <w:pStyle w:val="ListParagraph"/>
+        <w:numPr>
+          <w:ilvl w:val="0"/>
+          <w:numId w:val="4"/>
+        </w:numPr>
+        <w:rPr>
+          <w:b/>
+          <w:lang w:val="es-AR"/>
+        </w:rPr>
+      </w:pPr>
+      <w:r>
+        <w:rPr>
+          <w:b/>
+          <w:lang w:val="es-AR"/>
+        </w:rPr>
+        <w:t>JVM 1.8.0_151-8u151-b12-0ubuntu0.16.04.2-b12</w:t>
+      </w:r>
+    </w:p>
+    <w:p>
+      <w:pPr>
+        <w:pStyle w:val="ListParagraph"/>
+        <w:rPr>
+          <w:b/>
+          <w:lang w:val="es-AR"/>
+        </w:rPr>
+      </w:pPr>
+    </w:p>
+    <w:p>
+      <w:pPr>
+        <w:rPr>
+          <w:lang w:val="es-AR"/>
+        </w:rPr>
+      </w:pPr>
+      <w:r>
+        <w:rPr>
+          <w:lang w:val="es-AR"/>
+        </w:rPr>
+        <w:t xml:space="preserve">Respecto al aspecto lógico, </w:t>
+      </w:r>
+      <w:r>
+        <w:rPr>
+          <w:lang w:val="es-AR"/>
+        </w:rPr>
+        <w:t>s</w:t>
+      </w:r>
+      <w:r>
+        <w:rPr>
+          <w:lang w:val="es-AR"/>
+        </w:rPr>
+        <w:t>e encuentra estructurada de manera tal que se obtenga una división de responsabilidades y se pueda</w:t>
+      </w:r>
+      <w:r>
+        <w:rPr>
+          <w:lang w:val="es-AR"/>
+        </w:rPr>
+        <w:t>n</w:t>
+      </w:r>
+      <w:r>
+        <w:rPr>
+          <w:lang w:val="es-AR"/>
+        </w:rPr>
+        <w:t xml:space="preserve"> aislar correctamente lo componentes.</w:t>
+      </w:r>
+      <w:r>
+        <w:rPr>
+          <w:b/>
+          <w:lang w:val="es-AR"/>
+        </w:rPr>
+        <w:t xml:space="preserve"> </w:t>
+      </w:r>
+      <w:r>
+        <w:rPr>
+          <w:lang w:val="es-AR"/>
+        </w:rPr>
+        <w:t>P</w:t>
+      </w:r>
+      <w:r>
+        <w:rPr>
+          <w:lang w:val="es-AR"/>
+        </w:rPr>
+        <w:t xml:space="preserve">or esta razón </w:t>
+      </w:r>
+      <w:r>
+        <w:rPr>
+          <w:lang w:val="es-AR"/>
+        </w:rPr>
+        <w:t>implementa</w:t>
+      </w:r>
+      <w:r>
+        <w:rPr>
+          <w:lang w:val="es-AR"/>
+        </w:rPr>
+        <w:t xml:space="preserve"> una arquitectura en capas (incorporando el patrón arquitectónico MVC) que se divide en:</w:t>
+      </w:r>
     </w:p>
     <w:p>
       <w:pPr>
@@ -97,13 +327,13 @@
         </w:numPr>
         <w:contextualSpacing/>
         <w:rPr>
-          <w:rFonts w:ascii="Consolas" w:eastAsia="Consolas" w:hAnsi="Consolas" w:cs="Consolas"/>
-          <w:lang w:val="es-AR"/>
-        </w:rPr>
-      </w:pPr>
-      <w:r>
-        <w:rPr>
-          <w:rFonts w:ascii="Consolas" w:eastAsia="Consolas" w:hAnsi="Consolas" w:cs="Consolas"/>
+          <w:rFonts w:eastAsia="Consolas"/>
+          <w:lang w:val="es-AR"/>
+        </w:rPr>
+      </w:pPr>
+      <w:r>
+        <w:rPr>
+          <w:rFonts w:eastAsia="Consolas"/>
           <w:lang w:val="es-AR"/>
         </w:rPr>
         <w:t>La obtención y persistencia de información desde y hacia la base de datos.</w:t>
@@ -117,13 +347,13 @@
         </w:numPr>
         <w:contextualSpacing/>
         <w:rPr>
-          <w:rFonts w:ascii="Consolas" w:eastAsia="Consolas" w:hAnsi="Consolas" w:cs="Consolas"/>
-          <w:lang w:val="es-AR"/>
-        </w:rPr>
-      </w:pPr>
-      <w:r>
-        <w:rPr>
-          <w:rFonts w:ascii="Consolas" w:eastAsia="Consolas" w:hAnsi="Consolas" w:cs="Consolas"/>
+          <w:rFonts w:eastAsia="Consolas"/>
+          <w:lang w:val="es-AR"/>
+        </w:rPr>
+      </w:pPr>
+      <w:r>
+        <w:rPr>
+          <w:rFonts w:eastAsia="Consolas"/>
           <w:lang w:val="es-AR"/>
         </w:rPr>
         <w:t>El manejo de la lógica estrictamente relacionada con el negocio.</w:t>
@@ -137,13 +367,13 @@
         </w:numPr>
         <w:contextualSpacing/>
         <w:rPr>
-          <w:rFonts w:ascii="Consolas" w:eastAsia="Consolas" w:hAnsi="Consolas" w:cs="Consolas"/>
-          <w:lang w:val="es-AR"/>
-        </w:rPr>
-      </w:pPr>
-      <w:r>
-        <w:rPr>
-          <w:rFonts w:ascii="Consolas" w:eastAsia="Consolas" w:hAnsi="Consolas" w:cs="Consolas"/>
+          <w:rFonts w:eastAsia="Consolas"/>
+          <w:lang w:val="es-AR"/>
+        </w:rPr>
+      </w:pPr>
+      <w:r>
+        <w:rPr>
+          <w:rFonts w:eastAsia="Consolas"/>
           <w:lang w:val="es-AR"/>
         </w:rPr>
         <w:t>La presentación de los datos al usuario.</w:t>
@@ -151,28 +381,33 @@
     </w:p>
     <w:p>
       <w:pPr>
-        <w:rPr>
-          <w:rFonts w:ascii="Consolas" w:eastAsia="Consolas" w:hAnsi="Consolas" w:cs="Consolas"/>
-          <w:lang w:val="es-AR"/>
-        </w:rPr>
-      </w:pPr>
-    </w:p>
-    <w:p>
-      <w:pPr>
-        <w:jc w:val="center"/>
-        <w:rPr>
-          <w:rFonts w:ascii="Consolas" w:eastAsia="Consolas" w:hAnsi="Consolas" w:cs="Consolas"/>
+        <w:ind w:left="720"/>
+        <w:contextualSpacing/>
+        <w:rPr>
+          <w:rFonts w:eastAsia="Consolas"/>
+          <w:lang w:val="es-AR"/>
+        </w:rPr>
+      </w:pPr>
+    </w:p>
+    <w:p>
+      <w:pPr>
+        <w:ind w:left="720"/>
+        <w:contextualSpacing/>
+        <w:rPr>
+          <w:rFonts w:eastAsia="Consolas"/>
+          <w:lang w:val="es-AR"/>
         </w:rPr>
       </w:pPr>
       <w:r>
         <w:rPr>
           <w:rFonts w:ascii="Consolas" w:eastAsia="Consolas" w:hAnsi="Consolas" w:cs="Consolas"/>
           <w:noProof/>
+          <w:lang w:val="es-AR" w:eastAsia="es-AR"/>
         </w:rPr>
         <w:drawing>
-          <wp:inline distT="114300" distB="114300" distL="114300" distR="114300">
-            <wp:extent cx="4876236" cy="5062538"/>
-            <wp:effectExtent l="0" t="0" r="0" b="0"/>
+          <wp:inline distT="114300" distB="114300" distL="114300" distR="114300" wp14:anchorId="63C49BA1" wp14:editId="08936A4D">
+            <wp:extent cx="4763386" cy="4869712"/>
+            <wp:effectExtent l="0" t="0" r="0" b="7620"/>
             <wp:docPr id="3" name="image6.png"/>
             <wp:cNvGraphicFramePr/>
             <a:graphic xmlns:a="http://schemas.openxmlformats.org/drawingml/2006/main">
@@ -192,7 +427,7 @@
                   <pic:spPr>
                     <a:xfrm>
                       <a:off x="0" y="0"/>
-                      <a:ext cx="4876236" cy="5062538"/>
+                      <a:ext cx="4769808" cy="4876278"/>
                     </a:xfrm>
                     <a:prstGeom prst="rect">
                       <a:avLst/>
@@ -206,6 +441,14 @@
         </w:drawing>
       </w:r>
     </w:p>
+    <w:p>
+      <w:pPr>
+        <w:jc w:val="center"/>
+        <w:rPr>
+          <w:rFonts w:ascii="Consolas" w:eastAsia="Consolas" w:hAnsi="Consolas" w:cs="Consolas"/>
+        </w:rPr>
+      </w:pPr>
+    </w:p>
     <w:p/>
     <w:p>
       <w:pPr>
@@ -218,8 +461,31 @@
         <w:rPr>
           <w:lang w:val="es-AR"/>
         </w:rPr>
-        <w:lastRenderedPageBreak/>
-        <w:t>Como podemos observar contamos con los siguientes componentes lógicos:</w:t>
+        <w:t xml:space="preserve">Como </w:t>
+      </w:r>
+      <w:r>
+        <w:rPr>
+          <w:lang w:val="es-AR"/>
+        </w:rPr>
+        <w:t>se puede</w:t>
+      </w:r>
+      <w:r>
+        <w:rPr>
+          <w:lang w:val="es-AR"/>
+        </w:rPr>
+        <w:t xml:space="preserve"> observar</w:t>
+      </w:r>
+      <w:r>
+        <w:rPr>
+          <w:lang w:val="es-AR"/>
+        </w:rPr>
+        <w:t>,</w:t>
+      </w:r>
+      <w:r>
+        <w:rPr>
+          <w:lang w:val="es-AR"/>
+        </w:rPr>
+        <w:t xml:space="preserve"> contamos con los siguientes componentes lógicos:</w:t>
       </w:r>
     </w:p>
     <w:p>
@@ -325,7 +591,14 @@
           <w:u w:val="single"/>
           <w:lang w:val="es-AR"/>
         </w:rPr>
-        <w:t>Repositorios:</w:t>
+        <w:t>Datos</w:t>
+      </w:r>
+      <w:r>
+        <w:rPr>
+          <w:u w:val="single"/>
+          <w:lang w:val="es-AR"/>
+        </w:rPr>
+        <w:t>:</w:t>
       </w:r>
     </w:p>
     <w:p>
@@ -384,6 +657,7 @@
       <w:r>
         <w:rPr>
           <w:noProof/>
+          <w:lang w:val="es-AR" w:eastAsia="es-AR"/>
         </w:rPr>
         <w:drawing>
           <wp:inline distT="0" distB="0" distL="0" distR="0">
@@ -461,27 +735,11 @@
         </w:rPr>
         <w:t>último,</w:t>
       </w:r>
-      <w:bookmarkStart w:id="1" w:name="_GoBack"/>
-      <w:bookmarkEnd w:id="1"/>
-      <w:r>
-        <w:rPr>
-          <w:lang w:val="es-AR"/>
-        </w:rPr>
-        <w:t xml:space="preserve"> podemos observar una comunicación sincrónica del tipo </w:t>
-      </w:r>
-      <w:proofErr w:type="spellStart"/>
-      <w:r>
-        <w:rPr>
-          <w:lang w:val="es-AR"/>
-        </w:rPr>
-        <w:t>request-reply</w:t>
-      </w:r>
-      <w:proofErr w:type="spellEnd"/>
-      <w:r>
-        <w:rPr>
-          <w:lang w:val="es-AR"/>
-        </w:rPr>
-        <w:t>, conformada por 2 partes:</w:t>
+      <w:r>
+        <w:rPr>
+          <w:lang w:val="es-AR"/>
+        </w:rPr>
+        <w:t xml:space="preserve"> podemos observar una comunicación sincrónica del tipo request-reply, conformada por 2 partes:</w:t>
       </w:r>
     </w:p>
     <w:p>
@@ -506,21 +764,7 @@
         <w:rPr>
           <w:lang w:val="es-AR"/>
         </w:rPr>
-        <w:t>Un cliente que consume servicios como parte de sus operaciones (</w:t>
-      </w:r>
-      <w:proofErr w:type="spellStart"/>
-      <w:r>
-        <w:rPr>
-          <w:lang w:val="es-AR"/>
-        </w:rPr>
-        <w:t>request</w:t>
-      </w:r>
-      <w:proofErr w:type="spellEnd"/>
-      <w:r>
-        <w:rPr>
-          <w:lang w:val="es-AR"/>
-        </w:rPr>
-        <w:t>)</w:t>
+        <w:t>Un cliente que consume servicios como parte de sus operaciones (request)</w:t>
       </w:r>
     </w:p>
     <w:p>
@@ -538,21 +782,7 @@
         <w:rPr>
           <w:lang w:val="es-AR"/>
         </w:rPr>
-        <w:t>Un servidor que provee uno o más servicios (</w:t>
-      </w:r>
-      <w:proofErr w:type="spellStart"/>
-      <w:r>
-        <w:rPr>
-          <w:lang w:val="es-AR"/>
-        </w:rPr>
-        <w:t>reply</w:t>
-      </w:r>
-      <w:proofErr w:type="spellEnd"/>
-      <w:r>
-        <w:rPr>
-          <w:lang w:val="es-AR"/>
-        </w:rPr>
-        <w:t>)</w:t>
+        <w:t>Un servidor que provee uno o más servicios (reply)</w:t>
       </w:r>
     </w:p>
     <w:p>
@@ -593,6 +823,7 @@
       <w:r>
         <w:rPr>
           <w:noProof/>
+          <w:lang w:val="es-AR" w:eastAsia="es-AR"/>
         </w:rPr>
         <w:drawing>
           <wp:inline distT="114300" distB="114300" distL="114300" distR="114300">
@@ -631,6 +862,53 @@
         </w:drawing>
       </w:r>
     </w:p>
+    <w:p/>
+    <w:p/>
+    <w:p>
+      <w:pPr>
+        <w:rPr>
+          <w:u w:val="single"/>
+        </w:rPr>
+      </w:pPr>
+    </w:p>
+    <w:p>
+      <w:pPr>
+        <w:rPr>
+          <w:u w:val="single"/>
+        </w:rPr>
+      </w:pPr>
+      <w:r>
+        <w:rPr>
+          <w:u w:val="single"/>
+        </w:rPr>
+        <w:t xml:space="preserve">Tecnologías utilizadas: </w:t>
+      </w:r>
+    </w:p>
+    <w:p>
+      <w:pPr>
+        <w:rPr>
+          <w:u w:val="single"/>
+        </w:rPr>
+      </w:pPr>
+    </w:p>
+    <w:p>
+      <w:r>
+        <w:t>Spark, Java 8, Q</w:t>
+      </w:r>
+      <w:r>
+        <w:t>uartz Job Sch</w:t>
+      </w:r>
+      <w:r>
+        <w:t xml:space="preserve">eduler, ANTLR, MySQL, Hibernate, </w:t>
+      </w:r>
+      <w:r>
+        <w:t>Maven</w:t>
+      </w:r>
+      <w:r>
+        <w:t>, HTML, CSS, Bootstrap</w:t>
+      </w:r>
+    </w:p>
+    <w:p/>
     <w:sectPr>
       <w:pgSz w:w="11909" w:h="16834"/>
       <w:pgMar w:top="1440" w:right="1440" w:bottom="1440" w:left="1440" w:header="0" w:footer="720" w:gutter="0"/>
@@ -642,8 +920,97 @@
 </file>
 
 <file path=word/numbering.xml><?xml version="1.0" encoding="utf-8"?>
-<w:numbering xmlns:wpc="http://schemas.microsoft.com/office/word/2010/wordprocessingCanvas" xmlns:cx="http://schemas.microsoft.com/office/drawing/2014/chartex" xmlns:cx1="http://schemas.microsoft.com/office/drawing/2015/9/8/chartex" xmlns:cx2="http://schemas.microsoft.com/office/drawing/2015/10/21/chartex" xmlns:cx3="http://schemas.microsoft.com/office/drawing/2016/5/9/chartex" xmlns:cx4="http://schemas.microsoft.com/office/drawing/2016/5/10/chartex" xmlns:cx5="http://schemas.microsoft.com/office/drawing/2016/5/11/chartex" xmlns:cx6="http://schemas.microsoft.com/office/drawing/2016/5/12/chartex" xmlns:cx7="http://schemas.microsoft.com/office/drawing/2016/5/13/chartex" xmlns:cx8="http://schemas.microsoft.com/office/drawing/2016/5/14/chartex" xmlns:mc="http://schemas.openxmlformats.org/markup-compatibility/2006" xmlns:aink="http://schemas.microsoft.com/office/drawing/2016/ink" xmlns:am3d="http://schemas.microsoft.com/office/drawing/2017/model3d" xmlns:o="urn:schemas-microsoft-com:office:office" xmlns:r="http://schemas.openxmlformats.org/officeDocument/2006/relationships" xmlns:m="http://schemas.openxmlformats.org/officeDocument/2006/math" xmlns:v="urn:schemas-microsoft-com:vml" xmlns:wp14="http://schemas.microsoft.com/office/word/2010/wordprocessingDrawing" xmlns:wp="http://schemas.openxmlformats.org/drawingml/2006/wordprocessingDrawing" xmlns:w10="urn:schemas-microsoft-com:office:word" xmlns:w="http://schemas.openxmlformats.org/wordprocessingml/2006/main" xmlns:w14="http://schemas.microsoft.com/office/word/2010/wordml" xmlns:w15="http://schemas.microsoft.com/office/word/2012/wordml" xmlns:w16se="http://schemas.microsoft.com/office/word/2015/wordml/symex" xmlns:wpg="http://schemas.microsoft.com/office/word/2010/wordprocessingGroup" xmlns:wpi="http://schemas.microsoft.com/office/word/2010/wordprocessingInk" xmlns:wne="http://schemas.microsoft.com/office/word/2006/wordml" xmlns:wps="http://schemas.microsoft.com/office/word/2010/wordprocessingShape" mc:Ignorable="w14 w15 w16se wp14">
+<w:numbering xmlns:wpc="http://schemas.microsoft.com/office/word/2010/wordprocessingCanvas" xmlns:cx="http://schemas.microsoft.com/office/drawing/2014/chartex" xmlns:cx1="http://schemas.microsoft.com/office/drawing/2015/9/8/chartex" xmlns:mc="http://schemas.openxmlformats.org/markup-compatibility/2006" xmlns:o="urn:schemas-microsoft-com:office:office" xmlns:r="http://schemas.openxmlformats.org/officeDocument/2006/relationships" xmlns:m="http://schemas.openxmlformats.org/officeDocument/2006/math" xmlns:v="urn:schemas-microsoft-com:vml" xmlns:wp14="http://schemas.microsoft.com/office/word/2010/wordprocessingDrawing" xmlns:wp="http://schemas.openxmlformats.org/drawingml/2006/wordprocessingDrawing" xmlns:w10="urn:schemas-microsoft-com:office:word" xmlns:w="http://schemas.openxmlformats.org/wordprocessingml/2006/main" xmlns:w14="http://schemas.microsoft.com/office/word/2010/wordml" xmlns:w15="http://schemas.microsoft.com/office/word/2012/wordml" xmlns:w16se="http://schemas.microsoft.com/office/word/2015/wordml/symex" xmlns:wpg="http://schemas.microsoft.com/office/word/2010/wordprocessingGroup" xmlns:wpi="http://schemas.microsoft.com/office/word/2010/wordprocessingInk" xmlns:wne="http://schemas.microsoft.com/office/word/2006/wordml" xmlns:wps="http://schemas.microsoft.com/office/word/2010/wordprocessingShape" mc:Ignorable="w14 w15 w16se wp14">
   <w:abstractNum w:abstractNumId="0" w15:restartNumberingAfterBreak="0">
+    <w:nsid w:val="092F038B"/>
+    <w:multiLevelType w:val="hybridMultilevel"/>
+    <w:tmpl w:val="C3369092"/>
+    <w:lvl w:ilvl="0" w:tplc="2C0A0001">
+      <w:start w:val="1"/>
+      <w:numFmt w:val="bullet"/>
+      <w:lvlText w:val=""/>
+      <w:lvlJc w:val="left"/>
+      <w:pPr>
+        <w:ind w:left="720" w:hanging="360"/>
+      </w:pPr>
+      <w:rPr>
+        <w:rFonts w:ascii="Symbol" w:hAnsi="Symbol" w:hint="default"/>
+      </w:rPr>
+    </w:lvl>
+    <w:lvl w:ilvl="1" w:tplc="2C0A0019" w:tentative="1">
+      <w:start w:val="1"/>
+      <w:numFmt w:val="lowerLetter"/>
+      <w:lvlText w:val="%2."/>
+      <w:lvlJc w:val="left"/>
+      <w:pPr>
+        <w:ind w:left="1440" w:hanging="360"/>
+      </w:pPr>
+    </w:lvl>
+    <w:lvl w:ilvl="2" w:tplc="2C0A001B" w:tentative="1">
+      <w:start w:val="1"/>
+      <w:numFmt w:val="lowerRoman"/>
+      <w:lvlText w:val="%3."/>
+      <w:lvlJc w:val="right"/>
+      <w:pPr>
+        <w:ind w:left="2160" w:hanging="180"/>
+      </w:pPr>
+    </w:lvl>
+    <w:lvl w:ilvl="3" w:tplc="2C0A000F" w:tentative="1">
+      <w:start w:val="1"/>
+      <w:numFmt w:val="decimal"/>
+      <w:lvlText w:val="%4."/>
+      <w:lvlJc w:val="left"/>
+      <w:pPr>
+        <w:ind w:left="2880" w:hanging="360"/>
+      </w:pPr>
+    </w:lvl>
+    <w:lvl w:ilvl="4" w:tplc="2C0A0019" w:tentative="1">
+      <w:start w:val="1"/>
+      <w:numFmt w:val="lowerLetter"/>
+      <w:lvlText w:val="%5."/>
+      <w:lvlJc w:val="left"/>
+      <w:pPr>
+        <w:ind w:left="3600" w:hanging="360"/>
+      </w:pPr>
+    </w:lvl>
+    <w:lvl w:ilvl="5" w:tplc="2C0A001B" w:tentative="1">
+      <w:start w:val="1"/>
+      <w:numFmt w:val="lowerRoman"/>
+      <w:lvlText w:val="%6."/>
+      <w:lvlJc w:val="right"/>
+      <w:pPr>
+        <w:ind w:left="4320" w:hanging="180"/>
+      </w:pPr>
+    </w:lvl>
+    <w:lvl w:ilvl="6" w:tplc="2C0A000F" w:tentative="1">
+      <w:start w:val="1"/>
+      <w:numFmt w:val="decimal"/>
+      <w:lvlText w:val="%7."/>
+      <w:lvlJc w:val="left"/>
+      <w:pPr>
+        <w:ind w:left="5040" w:hanging="360"/>
+      </w:pPr>
+    </w:lvl>
+    <w:lvl w:ilvl="7" w:tplc="2C0A0019" w:tentative="1">
+      <w:start w:val="1"/>
+      <w:numFmt w:val="lowerLetter"/>
+      <w:lvlText w:val="%8."/>
+      <w:lvlJc w:val="left"/>
+      <w:pPr>
+        <w:ind w:left="5760" w:hanging="360"/>
+      </w:pPr>
+    </w:lvl>
+    <w:lvl w:ilvl="8" w:tplc="2C0A001B" w:tentative="1">
+      <w:start w:val="1"/>
+      <w:numFmt w:val="lowerRoman"/>
+      <w:lvlText w:val="%9."/>
+      <w:lvlJc w:val="right"/>
+      <w:pPr>
+        <w:ind w:left="6480" w:hanging="180"/>
+      </w:pPr>
+    </w:lvl>
+  </w:abstractNum>
+  <w:abstractNum w:abstractNumId="1" w15:restartNumberingAfterBreak="0">
     <w:nsid w:val="1E002107"/>
     <w:multiLevelType w:val="multilevel"/>
     <w:tmpl w:val="964E94CC"/>
@@ -756,7 +1123,93 @@
       </w:rPr>
     </w:lvl>
   </w:abstractNum>
-  <w:abstractNum w:abstractNumId="1" w15:restartNumberingAfterBreak="0">
+  <w:abstractNum w:abstractNumId="2" w15:restartNumberingAfterBreak="0">
+    <w:nsid w:val="4FCA2EDA"/>
+    <w:multiLevelType w:val="hybridMultilevel"/>
+    <w:tmpl w:val="3D680C02"/>
+    <w:lvl w:ilvl="0" w:tplc="2C0A000F">
+      <w:start w:val="1"/>
+      <w:numFmt w:val="decimal"/>
+      <w:lvlText w:val="%1."/>
+      <w:lvlJc w:val="left"/>
+      <w:pPr>
+        <w:ind w:left="720" w:hanging="360"/>
+      </w:pPr>
+    </w:lvl>
+    <w:lvl w:ilvl="1" w:tplc="2C0A0019" w:tentative="1">
+      <w:start w:val="1"/>
+      <w:numFmt w:val="lowerLetter"/>
+      <w:lvlText w:val="%2."/>
+      <w:lvlJc w:val="left"/>
+      <w:pPr>
+        <w:ind w:left="1440" w:hanging="360"/>
+      </w:pPr>
+    </w:lvl>
+    <w:lvl w:ilvl="2" w:tplc="2C0A001B" w:tentative="1">
+      <w:start w:val="1"/>
+      <w:numFmt w:val="lowerRoman"/>
+      <w:lvlText w:val="%3."/>
+      <w:lvlJc w:val="right"/>
+      <w:pPr>
+        <w:ind w:left="2160" w:hanging="180"/>
+      </w:pPr>
+    </w:lvl>
+    <w:lvl w:ilvl="3" w:tplc="2C0A000F" w:tentative="1">
+      <w:start w:val="1"/>
+      <w:numFmt w:val="decimal"/>
+      <w:lvlText w:val="%4."/>
+      <w:lvlJc w:val="left"/>
+      <w:pPr>
+        <w:ind w:left="2880" w:hanging="360"/>
+      </w:pPr>
+    </w:lvl>
+    <w:lvl w:ilvl="4" w:tplc="2C0A0019" w:tentative="1">
+      <w:start w:val="1"/>
+      <w:numFmt w:val="lowerLetter"/>
+      <w:lvlText w:val="%5."/>
+      <w:lvlJc w:val="left"/>
+      <w:pPr>
+        <w:ind w:left="3600" w:hanging="360"/>
+      </w:pPr>
+    </w:lvl>
+    <w:lvl w:ilvl="5" w:tplc="2C0A001B" w:tentative="1">
+      <w:start w:val="1"/>
+      <w:numFmt w:val="lowerRoman"/>
+      <w:lvlText w:val="%6."/>
+      <w:lvlJc w:val="right"/>
+      <w:pPr>
+        <w:ind w:left="4320" w:hanging="180"/>
+      </w:pPr>
+    </w:lvl>
+    <w:lvl w:ilvl="6" w:tplc="2C0A000F" w:tentative="1">
+      <w:start w:val="1"/>
+      <w:numFmt w:val="decimal"/>
+      <w:lvlText w:val="%7."/>
+      <w:lvlJc w:val="left"/>
+      <w:pPr>
+        <w:ind w:left="5040" w:hanging="360"/>
+      </w:pPr>
+    </w:lvl>
+    <w:lvl w:ilvl="7" w:tplc="2C0A0019" w:tentative="1">
+      <w:start w:val="1"/>
+      <w:numFmt w:val="lowerLetter"/>
+      <w:lvlText w:val="%8."/>
+      <w:lvlJc w:val="left"/>
+      <w:pPr>
+        <w:ind w:left="5760" w:hanging="360"/>
+      </w:pPr>
+    </w:lvl>
+    <w:lvl w:ilvl="8" w:tplc="2C0A001B" w:tentative="1">
+      <w:start w:val="1"/>
+      <w:numFmt w:val="lowerRoman"/>
+      <w:lvlText w:val="%9."/>
+      <w:lvlJc w:val="right"/>
+      <w:pPr>
+        <w:ind w:left="6480" w:hanging="180"/>
+      </w:pPr>
+    </w:lvl>
+  </w:abstractNum>
+  <w:abstractNum w:abstractNumId="3" w15:restartNumberingAfterBreak="0">
     <w:nsid w:val="54EA5500"/>
     <w:multiLevelType w:val="multilevel"/>
     <w:tmpl w:val="6D4EA4EA"/>
@@ -870,9 +1323,15 @@
     </w:lvl>
   </w:abstractNum>
   <w:num w:numId="1">
+    <w:abstractNumId w:val="3"/>
+  </w:num>
+  <w:num w:numId="2">
     <w:abstractNumId w:val="1"/>
   </w:num>
-  <w:num w:numId="2">
+  <w:num w:numId="3">
+    <w:abstractNumId w:val="2"/>
+  </w:num>
+  <w:num w:numId="4">
     <w:abstractNumId w:val="0"/>
   </w:num>
 </w:numbering>
@@ -903,7 +1362,7 @@
       </w:pPr>
     </w:pPrDefault>
   </w:docDefaults>
-  <w:latentStyles w:defLockedState="0" w:defUIPriority="99" w:defSemiHidden="0" w:defUnhideWhenUsed="0" w:defQFormat="0" w:count="375">
+  <w:latentStyles w:defLockedState="0" w:defUIPriority="99" w:defSemiHidden="0" w:defUnhideWhenUsed="0" w:defQFormat="0" w:count="371">
     <w:lsdException w:name="Normal" w:uiPriority="0" w:qFormat="1"/>
     <w:lsdException w:name="heading 1" w:uiPriority="9" w:qFormat="1"/>
     <w:lsdException w:name="heading 2" w:semiHidden="1" w:uiPriority="9" w:unhideWhenUsed="1" w:qFormat="1"/>
@@ -1275,10 +1734,6 @@
     <w:lsdException w:name="List Table 5 Dark Accent 6" w:uiPriority="50"/>
     <w:lsdException w:name="List Table 6 Colorful Accent 6" w:uiPriority="51"/>
     <w:lsdException w:name="List Table 7 Colorful Accent 6" w:uiPriority="52"/>
-    <w:lsdException w:name="Mention" w:semiHidden="1" w:unhideWhenUsed="1"/>
-    <w:lsdException w:name="Smart Hyperlink" w:semiHidden="1" w:unhideWhenUsed="1"/>
-    <w:lsdException w:name="Hashtag" w:semiHidden="1" w:unhideWhenUsed="1"/>
-    <w:lsdException w:name="Unresolved Mention" w:semiHidden="1" w:unhideWhenUsed="1"/>
   </w:latentStyles>
   <w:style w:type="paragraph" w:default="1" w:styleId="Normal">
     <w:name w:val="Normal"/>
@@ -1429,6 +1884,17 @@
       <w:sz w:val="30"/>
       <w:szCs w:val="30"/>
     </w:rPr>
+  </w:style>
+  <w:style w:type="paragraph" w:styleId="ListParagraph">
+    <w:name w:val="List Paragraph"/>
+    <w:basedOn w:val="Normal"/>
+    <w:uiPriority w:val="34"/>
+    <w:qFormat/>
+    <w:rsid w:val="00E972BD"/>
+    <w:pPr>
+      <w:ind w:left="720"/>
+      <w:contextualSpacing/>
+    </w:pPr>
   </w:style>
 </w:styles>
 </file>

</xml_diff>

<commit_message>
Se agregan mejoras al documento
</commit_message>
<xml_diff>
--- a/documents/Entrega 6.docx
+++ b/documents/Entrega 6.docx
@@ -4,28 +4,1299 @@
   <w:body>
     <w:p>
       <w:pPr>
+        <w:pBdr>
+          <w:top w:val="none" w:sz="0" w:space="0" w:color="auto"/>
+          <w:left w:val="none" w:sz="0" w:space="0" w:color="auto"/>
+          <w:bottom w:val="none" w:sz="0" w:space="0" w:color="auto"/>
+          <w:right w:val="none" w:sz="0" w:space="0" w:color="auto"/>
+          <w:between w:val="none" w:sz="0" w:space="0" w:color="auto"/>
+        </w:pBdr>
+        <w:spacing w:line="240" w:lineRule="auto"/>
         <w:jc w:val="center"/>
         <w:rPr>
-          <w:b/>
-          <w:sz w:val="24"/>
-          <w:szCs w:val="24"/>
-          <w:lang w:val="es-AR"/>
-        </w:rPr>
-      </w:pPr>
-      <w:r>
-        <w:rPr>
-          <w:b/>
-          <w:sz w:val="24"/>
-          <w:szCs w:val="24"/>
-          <w:lang w:val="es-AR"/>
-        </w:rPr>
-        <w:t xml:space="preserve">Investment-Management: </w:t>
-      </w:r>
-      <w:r>
-        <w:rPr>
-          <w:b/>
-          <w:sz w:val="24"/>
-          <w:szCs w:val="24"/>
+          <w:rFonts w:eastAsia="Times New Roman"/>
+          <w:b/>
+          <w:bCs/>
+          <w:sz w:val="44"/>
+          <w:szCs w:val="44"/>
+          <w:lang w:val="es-AR" w:eastAsia="es-AR"/>
+        </w:rPr>
+      </w:pPr>
+      <w:r>
+        <w:rPr>
+          <w:rFonts w:eastAsia="Times New Roman"/>
+          <w:b/>
+          <w:bCs/>
+          <w:sz w:val="44"/>
+          <w:szCs w:val="44"/>
+          <w:lang w:val="es-AR" w:eastAsia="es-AR"/>
+        </w:rPr>
+        <w:t>Trabajo práctico</w:t>
+      </w:r>
+      <w:r>
+        <w:rPr>
+          <w:rFonts w:eastAsia="Times New Roman"/>
+          <w:b/>
+          <w:bCs/>
+          <w:color w:val="747474"/>
+          <w:sz w:val="44"/>
+          <w:szCs w:val="44"/>
+          <w:lang w:val="es-AR" w:eastAsia="es-AR"/>
+        </w:rPr>
+        <w:t xml:space="preserve"> </w:t>
+      </w:r>
+      <w:r>
+        <w:rPr>
+          <w:rFonts w:eastAsia="Times New Roman"/>
+          <w:b/>
+          <w:bCs/>
+          <w:sz w:val="44"/>
+          <w:szCs w:val="44"/>
+          <w:lang w:val="es-AR" w:eastAsia="es-AR"/>
+        </w:rPr>
+        <w:t>de Diseño de Sistemas</w:t>
+      </w:r>
+    </w:p>
+    <w:p>
+      <w:pPr>
+        <w:pBdr>
+          <w:top w:val="none" w:sz="0" w:space="0" w:color="auto"/>
+          <w:left w:val="none" w:sz="0" w:space="0" w:color="auto"/>
+          <w:bottom w:val="none" w:sz="0" w:space="0" w:color="auto"/>
+          <w:right w:val="none" w:sz="0" w:space="0" w:color="auto"/>
+          <w:between w:val="none" w:sz="0" w:space="0" w:color="auto"/>
+        </w:pBdr>
+        <w:spacing w:line="240" w:lineRule="auto"/>
+        <w:jc w:val="center"/>
+        <w:rPr>
+          <w:rFonts w:eastAsia="Times New Roman"/>
+          <w:b/>
+          <w:bCs/>
+          <w:sz w:val="44"/>
+          <w:szCs w:val="44"/>
+          <w:lang w:val="es-AR" w:eastAsia="es-AR"/>
+        </w:rPr>
+      </w:pPr>
+    </w:p>
+    <w:p>
+      <w:pPr>
+        <w:pBdr>
+          <w:top w:val="none" w:sz="0" w:space="0" w:color="auto"/>
+          <w:left w:val="none" w:sz="0" w:space="0" w:color="auto"/>
+          <w:bottom w:val="none" w:sz="0" w:space="0" w:color="auto"/>
+          <w:right w:val="none" w:sz="0" w:space="0" w:color="auto"/>
+          <w:between w:val="none" w:sz="0" w:space="0" w:color="auto"/>
+        </w:pBdr>
+        <w:spacing w:line="240" w:lineRule="auto"/>
+        <w:jc w:val="center"/>
+        <w:rPr>
+          <w:rFonts w:eastAsia="Times New Roman"/>
+          <w:color w:val="auto"/>
+          <w:sz w:val="24"/>
+          <w:szCs w:val="24"/>
+          <w:lang w:val="es-AR" w:eastAsia="es-AR"/>
+        </w:rPr>
+      </w:pPr>
+      <w:r>
+        <w:rPr>
+          <w:rFonts w:eastAsia="Times New Roman"/>
+          <w:b/>
+          <w:bCs/>
+          <w:sz w:val="44"/>
+          <w:szCs w:val="44"/>
+          <w:lang w:val="es-AR" w:eastAsia="es-AR"/>
+        </w:rPr>
+        <w:t>Entrega 6</w:t>
+      </w:r>
+    </w:p>
+    <w:p>
+      <w:pPr>
+        <w:pBdr>
+          <w:top w:val="none" w:sz="0" w:space="0" w:color="auto"/>
+          <w:left w:val="none" w:sz="0" w:space="0" w:color="auto"/>
+          <w:bottom w:val="none" w:sz="0" w:space="0" w:color="auto"/>
+          <w:right w:val="none" w:sz="0" w:space="0" w:color="auto"/>
+          <w:between w:val="none" w:sz="0" w:space="0" w:color="auto"/>
+        </w:pBdr>
+        <w:spacing w:line="240" w:lineRule="auto"/>
+        <w:rPr>
+          <w:rFonts w:eastAsia="Times New Roman"/>
+          <w:b/>
+          <w:bCs/>
+          <w:sz w:val="32"/>
+          <w:szCs w:val="32"/>
+          <w:u w:val="single"/>
+          <w:lang w:val="es-AR" w:eastAsia="es-AR"/>
+        </w:rPr>
+      </w:pPr>
+    </w:p>
+    <w:p>
+      <w:pPr>
+        <w:pBdr>
+          <w:top w:val="none" w:sz="0" w:space="0" w:color="auto"/>
+          <w:left w:val="none" w:sz="0" w:space="0" w:color="auto"/>
+          <w:bottom w:val="none" w:sz="0" w:space="0" w:color="auto"/>
+          <w:right w:val="none" w:sz="0" w:space="0" w:color="auto"/>
+          <w:between w:val="none" w:sz="0" w:space="0" w:color="auto"/>
+        </w:pBdr>
+        <w:spacing w:line="240" w:lineRule="auto"/>
+        <w:rPr>
+          <w:rFonts w:eastAsia="Times New Roman"/>
+          <w:b/>
+          <w:bCs/>
+          <w:sz w:val="32"/>
+          <w:szCs w:val="32"/>
+          <w:u w:val="single"/>
+          <w:lang w:val="es-AR" w:eastAsia="es-AR"/>
+        </w:rPr>
+      </w:pPr>
+    </w:p>
+    <w:p>
+      <w:pPr>
+        <w:pBdr>
+          <w:top w:val="none" w:sz="0" w:space="0" w:color="auto"/>
+          <w:left w:val="none" w:sz="0" w:space="0" w:color="auto"/>
+          <w:bottom w:val="none" w:sz="0" w:space="0" w:color="auto"/>
+          <w:right w:val="none" w:sz="0" w:space="0" w:color="auto"/>
+          <w:between w:val="none" w:sz="0" w:space="0" w:color="auto"/>
+        </w:pBdr>
+        <w:spacing w:line="240" w:lineRule="auto"/>
+        <w:rPr>
+          <w:rFonts w:eastAsia="Times New Roman"/>
+          <w:b/>
+          <w:bCs/>
+          <w:sz w:val="32"/>
+          <w:szCs w:val="32"/>
+          <w:u w:val="single"/>
+          <w:lang w:val="es-AR" w:eastAsia="es-AR"/>
+        </w:rPr>
+      </w:pPr>
+    </w:p>
+    <w:p>
+      <w:pPr>
+        <w:pBdr>
+          <w:top w:val="none" w:sz="0" w:space="0" w:color="auto"/>
+          <w:left w:val="none" w:sz="0" w:space="0" w:color="auto"/>
+          <w:bottom w:val="none" w:sz="0" w:space="0" w:color="auto"/>
+          <w:right w:val="none" w:sz="0" w:space="0" w:color="auto"/>
+          <w:between w:val="none" w:sz="0" w:space="0" w:color="auto"/>
+        </w:pBdr>
+        <w:spacing w:line="240" w:lineRule="auto"/>
+        <w:rPr>
+          <w:rFonts w:eastAsia="Times New Roman"/>
+          <w:b/>
+          <w:bCs/>
+          <w:sz w:val="32"/>
+          <w:szCs w:val="32"/>
+          <w:u w:val="single"/>
+          <w:lang w:val="es-AR" w:eastAsia="es-AR"/>
+        </w:rPr>
+      </w:pPr>
+    </w:p>
+    <w:p>
+      <w:pPr>
+        <w:pBdr>
+          <w:top w:val="none" w:sz="0" w:space="0" w:color="auto"/>
+          <w:left w:val="none" w:sz="0" w:space="0" w:color="auto"/>
+          <w:bottom w:val="none" w:sz="0" w:space="0" w:color="auto"/>
+          <w:right w:val="none" w:sz="0" w:space="0" w:color="auto"/>
+          <w:between w:val="none" w:sz="0" w:space="0" w:color="auto"/>
+        </w:pBdr>
+        <w:spacing w:line="240" w:lineRule="auto"/>
+        <w:rPr>
+          <w:rFonts w:eastAsia="Times New Roman"/>
+          <w:b/>
+          <w:bCs/>
+          <w:sz w:val="32"/>
+          <w:szCs w:val="32"/>
+          <w:u w:val="single"/>
+          <w:lang w:val="es-AR" w:eastAsia="es-AR"/>
+        </w:rPr>
+      </w:pPr>
+      <w:r>
+        <w:rPr>
+          <w:noProof/>
+          <w:lang w:val="es-AR" w:eastAsia="es-AR"/>
+        </w:rPr>
+        <w:drawing>
+          <wp:inline distT="0" distB="0" distL="0" distR="0" wp14:anchorId="625F09F9" wp14:editId="730E78A9">
+            <wp:extent cx="5733415" cy="2090420"/>
+            <wp:effectExtent l="0" t="0" r="635" b="5080"/>
+            <wp:docPr id="1" name="Picture 1" descr="Resultado de imagen para logo utn"/>
+            <wp:cNvGraphicFramePr>
+              <a:graphicFrameLocks xmlns:a="http://schemas.openxmlformats.org/drawingml/2006/main" noChangeAspect="1"/>
+            </wp:cNvGraphicFramePr>
+            <a:graphic xmlns:a="http://schemas.openxmlformats.org/drawingml/2006/main">
+              <a:graphicData uri="http://schemas.openxmlformats.org/drawingml/2006/picture">
+                <pic:pic xmlns:pic="http://schemas.openxmlformats.org/drawingml/2006/picture">
+                  <pic:nvPicPr>
+                    <pic:cNvPr id="0" name="Picture 1" descr="Resultado de imagen para logo utn"/>
+                    <pic:cNvPicPr>
+                      <a:picLocks noChangeAspect="1" noChangeArrowheads="1"/>
+                    </pic:cNvPicPr>
+                  </pic:nvPicPr>
+                  <pic:blipFill>
+                    <a:blip r:embed="rId5" cstate="print">
+                      <a:extLst>
+                        <a:ext uri="{28A0092B-C50C-407E-A947-70E740481C1C}">
+                          <a14:useLocalDpi xmlns:a14="http://schemas.microsoft.com/office/drawing/2010/main" val="0"/>
+                        </a:ext>
+                      </a:extLst>
+                    </a:blip>
+                    <a:srcRect/>
+                    <a:stretch>
+                      <a:fillRect/>
+                    </a:stretch>
+                  </pic:blipFill>
+                  <pic:spPr bwMode="auto">
+                    <a:xfrm>
+                      <a:off x="0" y="0"/>
+                      <a:ext cx="5733415" cy="2090420"/>
+                    </a:xfrm>
+                    <a:prstGeom prst="rect">
+                      <a:avLst/>
+                    </a:prstGeom>
+                    <a:noFill/>
+                    <a:ln>
+                      <a:noFill/>
+                    </a:ln>
+                  </pic:spPr>
+                </pic:pic>
+              </a:graphicData>
+            </a:graphic>
+          </wp:inline>
+        </w:drawing>
+      </w:r>
+    </w:p>
+    <w:p>
+      <w:pPr>
+        <w:pBdr>
+          <w:top w:val="none" w:sz="0" w:space="0" w:color="auto"/>
+          <w:left w:val="none" w:sz="0" w:space="0" w:color="auto"/>
+          <w:bottom w:val="none" w:sz="0" w:space="0" w:color="auto"/>
+          <w:right w:val="none" w:sz="0" w:space="0" w:color="auto"/>
+          <w:between w:val="none" w:sz="0" w:space="0" w:color="auto"/>
+        </w:pBdr>
+        <w:spacing w:line="240" w:lineRule="auto"/>
+        <w:rPr>
+          <w:rFonts w:eastAsia="Times New Roman"/>
+          <w:b/>
+          <w:bCs/>
+          <w:sz w:val="32"/>
+          <w:szCs w:val="32"/>
+          <w:u w:val="single"/>
+          <w:lang w:val="es-AR" w:eastAsia="es-AR"/>
+        </w:rPr>
+      </w:pPr>
+    </w:p>
+    <w:p>
+      <w:pPr>
+        <w:pBdr>
+          <w:top w:val="none" w:sz="0" w:space="0" w:color="auto"/>
+          <w:left w:val="none" w:sz="0" w:space="0" w:color="auto"/>
+          <w:bottom w:val="none" w:sz="0" w:space="0" w:color="auto"/>
+          <w:right w:val="none" w:sz="0" w:space="0" w:color="auto"/>
+          <w:between w:val="none" w:sz="0" w:space="0" w:color="auto"/>
+        </w:pBdr>
+        <w:spacing w:line="240" w:lineRule="auto"/>
+        <w:rPr>
+          <w:rFonts w:eastAsia="Times New Roman"/>
+          <w:b/>
+          <w:bCs/>
+          <w:sz w:val="32"/>
+          <w:szCs w:val="32"/>
+          <w:u w:val="single"/>
+          <w:lang w:val="es-AR" w:eastAsia="es-AR"/>
+        </w:rPr>
+      </w:pPr>
+    </w:p>
+    <w:p>
+      <w:pPr>
+        <w:pBdr>
+          <w:top w:val="none" w:sz="0" w:space="0" w:color="auto"/>
+          <w:left w:val="none" w:sz="0" w:space="0" w:color="auto"/>
+          <w:bottom w:val="none" w:sz="0" w:space="0" w:color="auto"/>
+          <w:right w:val="none" w:sz="0" w:space="0" w:color="auto"/>
+          <w:between w:val="none" w:sz="0" w:space="0" w:color="auto"/>
+        </w:pBdr>
+        <w:spacing w:line="240" w:lineRule="auto"/>
+        <w:rPr>
+          <w:rFonts w:eastAsia="Times New Roman"/>
+          <w:b/>
+          <w:bCs/>
+          <w:sz w:val="32"/>
+          <w:szCs w:val="32"/>
+          <w:u w:val="single"/>
+          <w:lang w:val="es-AR" w:eastAsia="es-AR"/>
+        </w:rPr>
+      </w:pPr>
+    </w:p>
+    <w:p>
+      <w:pPr>
+        <w:pBdr>
+          <w:top w:val="none" w:sz="0" w:space="0" w:color="auto"/>
+          <w:left w:val="none" w:sz="0" w:space="0" w:color="auto"/>
+          <w:bottom w:val="none" w:sz="0" w:space="0" w:color="auto"/>
+          <w:right w:val="none" w:sz="0" w:space="0" w:color="auto"/>
+          <w:between w:val="none" w:sz="0" w:space="0" w:color="auto"/>
+        </w:pBdr>
+        <w:spacing w:line="240" w:lineRule="auto"/>
+        <w:rPr>
+          <w:rFonts w:eastAsia="Times New Roman"/>
+          <w:color w:val="auto"/>
+          <w:sz w:val="24"/>
+          <w:szCs w:val="24"/>
+          <w:lang w:val="es-AR" w:eastAsia="es-AR"/>
+        </w:rPr>
+      </w:pPr>
+      <w:r>
+        <w:rPr>
+          <w:rFonts w:eastAsia="Times New Roman"/>
+          <w:b/>
+          <w:bCs/>
+          <w:sz w:val="32"/>
+          <w:szCs w:val="32"/>
+          <w:u w:val="single"/>
+          <w:lang w:val="es-AR" w:eastAsia="es-AR"/>
+        </w:rPr>
+        <w:t>Docente</w:t>
+      </w:r>
+      <w:r>
+        <w:rPr>
+          <w:rFonts w:eastAsia="Times New Roman"/>
+          <w:b/>
+          <w:bCs/>
+          <w:sz w:val="32"/>
+          <w:szCs w:val="32"/>
+          <w:u w:val="single"/>
+          <w:lang w:val="es-AR" w:eastAsia="es-AR"/>
+        </w:rPr>
+        <w:t>:</w:t>
+      </w:r>
+    </w:p>
+    <w:p>
+      <w:pPr>
+        <w:pBdr>
+          <w:top w:val="none" w:sz="0" w:space="0" w:color="auto"/>
+          <w:left w:val="none" w:sz="0" w:space="0" w:color="auto"/>
+          <w:bottom w:val="none" w:sz="0" w:space="0" w:color="auto"/>
+          <w:right w:val="none" w:sz="0" w:space="0" w:color="auto"/>
+          <w:between w:val="none" w:sz="0" w:space="0" w:color="auto"/>
+        </w:pBdr>
+        <w:spacing w:line="240" w:lineRule="auto"/>
+        <w:rPr>
+          <w:rFonts w:eastAsia="Times New Roman"/>
+          <w:color w:val="auto"/>
+          <w:sz w:val="24"/>
+          <w:szCs w:val="24"/>
+          <w:lang w:val="es-AR" w:eastAsia="es-AR"/>
+        </w:rPr>
+      </w:pPr>
+      <w:r>
+        <w:rPr>
+          <w:rFonts w:eastAsia="Times New Roman"/>
+          <w:b/>
+          <w:bCs/>
+          <w:sz w:val="32"/>
+          <w:szCs w:val="32"/>
+          <w:lang w:val="es-AR" w:eastAsia="es-AR"/>
+        </w:rPr>
+        <w:t>Martin Agüero</w:t>
+      </w:r>
+    </w:p>
+    <w:p>
+      <w:pPr>
+        <w:pBdr>
+          <w:top w:val="none" w:sz="0" w:space="0" w:color="auto"/>
+          <w:left w:val="none" w:sz="0" w:space="0" w:color="auto"/>
+          <w:bottom w:val="none" w:sz="0" w:space="0" w:color="auto"/>
+          <w:right w:val="none" w:sz="0" w:space="0" w:color="auto"/>
+          <w:between w:val="none" w:sz="0" w:space="0" w:color="auto"/>
+        </w:pBdr>
+        <w:spacing w:line="240" w:lineRule="auto"/>
+        <w:rPr>
+          <w:rFonts w:eastAsia="Times New Roman"/>
+          <w:color w:val="auto"/>
+          <w:sz w:val="24"/>
+          <w:szCs w:val="24"/>
+          <w:lang w:val="es-AR" w:eastAsia="es-AR"/>
+        </w:rPr>
+      </w:pPr>
+    </w:p>
+    <w:p>
+      <w:pPr>
+        <w:pBdr>
+          <w:top w:val="none" w:sz="0" w:space="0" w:color="auto"/>
+          <w:left w:val="none" w:sz="0" w:space="0" w:color="auto"/>
+          <w:bottom w:val="none" w:sz="0" w:space="0" w:color="auto"/>
+          <w:right w:val="none" w:sz="0" w:space="0" w:color="auto"/>
+          <w:between w:val="none" w:sz="0" w:space="0" w:color="auto"/>
+        </w:pBdr>
+        <w:spacing w:line="240" w:lineRule="auto"/>
+        <w:rPr>
+          <w:rFonts w:eastAsia="Times New Roman"/>
+          <w:color w:val="auto"/>
+          <w:sz w:val="24"/>
+          <w:szCs w:val="24"/>
+          <w:lang w:val="es-AR" w:eastAsia="es-AR"/>
+        </w:rPr>
+      </w:pPr>
+      <w:r>
+        <w:rPr>
+          <w:rFonts w:eastAsia="Times New Roman"/>
+          <w:b/>
+          <w:bCs/>
+          <w:sz w:val="32"/>
+          <w:szCs w:val="32"/>
+          <w:u w:val="single"/>
+          <w:lang w:val="es-AR" w:eastAsia="es-AR"/>
+        </w:rPr>
+        <w:t>Grupo 1</w:t>
+      </w:r>
+    </w:p>
+    <w:p>
+      <w:pPr>
+        <w:pBdr>
+          <w:top w:val="none" w:sz="0" w:space="0" w:color="auto"/>
+          <w:left w:val="none" w:sz="0" w:space="0" w:color="auto"/>
+          <w:bottom w:val="none" w:sz="0" w:space="0" w:color="auto"/>
+          <w:right w:val="none" w:sz="0" w:space="0" w:color="auto"/>
+          <w:between w:val="none" w:sz="0" w:space="0" w:color="auto"/>
+        </w:pBdr>
+        <w:spacing w:line="240" w:lineRule="auto"/>
+        <w:rPr>
+          <w:rFonts w:eastAsia="Times New Roman"/>
+          <w:color w:val="auto"/>
+          <w:sz w:val="24"/>
+          <w:szCs w:val="24"/>
+          <w:lang w:val="es-AR" w:eastAsia="es-AR"/>
+        </w:rPr>
+      </w:pPr>
+    </w:p>
+    <w:p>
+      <w:pPr>
+        <w:pBdr>
+          <w:top w:val="none" w:sz="0" w:space="0" w:color="auto"/>
+          <w:left w:val="none" w:sz="0" w:space="0" w:color="auto"/>
+          <w:bottom w:val="none" w:sz="0" w:space="0" w:color="auto"/>
+          <w:right w:val="none" w:sz="0" w:space="0" w:color="auto"/>
+          <w:between w:val="none" w:sz="0" w:space="0" w:color="auto"/>
+        </w:pBdr>
+        <w:spacing w:line="240" w:lineRule="auto"/>
+        <w:rPr>
+          <w:rFonts w:eastAsia="Times New Roman"/>
+          <w:b/>
+          <w:bCs/>
+          <w:sz w:val="32"/>
+          <w:szCs w:val="32"/>
+          <w:u w:val="single"/>
+          <w:lang w:val="es-AR" w:eastAsia="es-AR"/>
+        </w:rPr>
+      </w:pPr>
+      <w:r>
+        <w:rPr>
+          <w:rFonts w:eastAsia="Times New Roman"/>
+          <w:b/>
+          <w:bCs/>
+          <w:sz w:val="32"/>
+          <w:szCs w:val="32"/>
+          <w:u w:val="single"/>
+          <w:lang w:val="es-AR" w:eastAsia="es-AR"/>
+        </w:rPr>
+        <w:t>Integrantes:</w:t>
+      </w:r>
+    </w:p>
+    <w:p>
+      <w:pPr>
+        <w:pBdr>
+          <w:top w:val="none" w:sz="0" w:space="0" w:color="auto"/>
+          <w:left w:val="none" w:sz="0" w:space="0" w:color="auto"/>
+          <w:bottom w:val="none" w:sz="0" w:space="0" w:color="auto"/>
+          <w:right w:val="none" w:sz="0" w:space="0" w:color="auto"/>
+          <w:between w:val="none" w:sz="0" w:space="0" w:color="auto"/>
+        </w:pBdr>
+        <w:spacing w:line="240" w:lineRule="auto"/>
+        <w:rPr>
+          <w:rFonts w:ascii="Times New Roman" w:eastAsia="Times New Roman" w:hAnsi="Times New Roman" w:cs="Times New Roman"/>
+          <w:color w:val="auto"/>
+          <w:sz w:val="24"/>
+          <w:szCs w:val="24"/>
+          <w:lang w:val="es-AR" w:eastAsia="es-AR"/>
+        </w:rPr>
+      </w:pPr>
+    </w:p>
+    <w:p>
+      <w:pPr>
+        <w:pBdr>
+          <w:top w:val="none" w:sz="0" w:space="0" w:color="auto"/>
+          <w:left w:val="none" w:sz="0" w:space="0" w:color="auto"/>
+          <w:bottom w:val="none" w:sz="0" w:space="0" w:color="auto"/>
+          <w:right w:val="none" w:sz="0" w:space="0" w:color="auto"/>
+          <w:between w:val="none" w:sz="0" w:space="0" w:color="auto"/>
+        </w:pBdr>
+        <w:spacing w:line="240" w:lineRule="auto"/>
+        <w:rPr>
+          <w:rFonts w:ascii="Times New Roman" w:eastAsia="Times New Roman" w:hAnsi="Times New Roman" w:cs="Times New Roman"/>
+          <w:color w:val="auto"/>
+          <w:sz w:val="24"/>
+          <w:szCs w:val="24"/>
+          <w:lang w:val="es-AR" w:eastAsia="es-AR"/>
+        </w:rPr>
+      </w:pPr>
+    </w:p>
+    <w:tbl>
+      <w:tblPr>
+        <w:tblW w:w="9360" w:type="dxa"/>
+        <w:tblCellMar>
+          <w:top w:w="15" w:type="dxa"/>
+          <w:left w:w="15" w:type="dxa"/>
+          <w:bottom w:w="15" w:type="dxa"/>
+          <w:right w:w="15" w:type="dxa"/>
+        </w:tblCellMar>
+        <w:tblLook w:val="04A0" w:firstRow="1" w:lastRow="0" w:firstColumn="1" w:lastColumn="0" w:noHBand="0" w:noVBand="1"/>
+      </w:tblPr>
+      <w:tblGrid>
+        <w:gridCol w:w="6944"/>
+        <w:gridCol w:w="2416"/>
+      </w:tblGrid>
+      <w:tr>
+        <w:tc>
+          <w:tcPr>
+            <w:tcW w:w="0" w:type="auto"/>
+            <w:tcBorders>
+              <w:top w:val="single" w:sz="8" w:space="0" w:color="000000"/>
+              <w:left w:val="single" w:sz="8" w:space="0" w:color="000000"/>
+              <w:bottom w:val="single" w:sz="8" w:space="0" w:color="000000"/>
+              <w:right w:val="single" w:sz="8" w:space="0" w:color="000000"/>
+            </w:tcBorders>
+            <w:tcMar>
+              <w:top w:w="100" w:type="dxa"/>
+              <w:left w:w="100" w:type="dxa"/>
+              <w:bottom w:w="100" w:type="dxa"/>
+              <w:right w:w="100" w:type="dxa"/>
+            </w:tcMar>
+          </w:tcPr>
+          <w:p>
+            <w:pPr>
+              <w:pBdr>
+                <w:top w:val="none" w:sz="0" w:space="0" w:color="auto"/>
+                <w:left w:val="none" w:sz="0" w:space="0" w:color="auto"/>
+                <w:bottom w:val="none" w:sz="0" w:space="0" w:color="auto"/>
+                <w:right w:val="none" w:sz="0" w:space="0" w:color="auto"/>
+                <w:between w:val="none" w:sz="0" w:space="0" w:color="auto"/>
+              </w:pBdr>
+              <w:spacing w:line="240" w:lineRule="auto"/>
+              <w:rPr>
+                <w:rFonts w:ascii="Times New Roman" w:eastAsia="Times New Roman" w:hAnsi="Times New Roman" w:cs="Times New Roman"/>
+                <w:color w:val="auto"/>
+                <w:sz w:val="24"/>
+                <w:szCs w:val="24"/>
+                <w:lang w:val="es-AR" w:eastAsia="es-AR"/>
+              </w:rPr>
+            </w:pPr>
+            <w:r>
+              <w:rPr>
+                <w:rFonts w:ascii="Consolas" w:eastAsia="Times New Roman" w:hAnsi="Consolas" w:cs="Times New Roman"/>
+                <w:b/>
+                <w:bCs/>
+                <w:sz w:val="32"/>
+                <w:szCs w:val="32"/>
+                <w:lang w:val="es-AR" w:eastAsia="es-AR"/>
+              </w:rPr>
+              <w:t>Doria, Jonathan</w:t>
+            </w:r>
+          </w:p>
+        </w:tc>
+        <w:tc>
+          <w:tcPr>
+            <w:tcW w:w="0" w:type="auto"/>
+            <w:tcBorders>
+              <w:top w:val="single" w:sz="8" w:space="0" w:color="000000"/>
+              <w:left w:val="single" w:sz="8" w:space="0" w:color="000000"/>
+              <w:bottom w:val="single" w:sz="8" w:space="0" w:color="000000"/>
+              <w:right w:val="single" w:sz="8" w:space="0" w:color="000000"/>
+            </w:tcBorders>
+            <w:tcMar>
+              <w:top w:w="100" w:type="dxa"/>
+              <w:left w:w="100" w:type="dxa"/>
+              <w:bottom w:w="100" w:type="dxa"/>
+              <w:right w:w="100" w:type="dxa"/>
+            </w:tcMar>
+          </w:tcPr>
+          <w:p>
+            <w:pPr>
+              <w:pBdr>
+                <w:top w:val="none" w:sz="0" w:space="0" w:color="auto"/>
+                <w:left w:val="none" w:sz="0" w:space="0" w:color="auto"/>
+                <w:bottom w:val="none" w:sz="0" w:space="0" w:color="auto"/>
+                <w:right w:val="none" w:sz="0" w:space="0" w:color="auto"/>
+                <w:between w:val="none" w:sz="0" w:space="0" w:color="auto"/>
+              </w:pBdr>
+              <w:spacing w:line="240" w:lineRule="auto"/>
+              <w:rPr>
+                <w:rFonts w:ascii="Times New Roman" w:eastAsia="Times New Roman" w:hAnsi="Times New Roman" w:cs="Times New Roman"/>
+                <w:color w:val="auto"/>
+                <w:sz w:val="24"/>
+                <w:szCs w:val="24"/>
+                <w:lang w:val="es-AR" w:eastAsia="es-AR"/>
+              </w:rPr>
+            </w:pPr>
+            <w:r>
+              <w:rPr>
+                <w:rFonts w:ascii="Consolas" w:eastAsia="Times New Roman" w:hAnsi="Consolas" w:cs="Times New Roman"/>
+                <w:b/>
+                <w:bCs/>
+                <w:sz w:val="32"/>
+                <w:szCs w:val="32"/>
+                <w:lang w:val="es-AR" w:eastAsia="es-AR"/>
+              </w:rPr>
+              <w:t>147.156-9</w:t>
+            </w:r>
+          </w:p>
+        </w:tc>
+      </w:tr>
+      <w:tr>
+        <w:tc>
+          <w:tcPr>
+            <w:tcW w:w="0" w:type="auto"/>
+            <w:tcBorders>
+              <w:top w:val="single" w:sz="8" w:space="0" w:color="000000"/>
+              <w:left w:val="single" w:sz="8" w:space="0" w:color="000000"/>
+              <w:bottom w:val="single" w:sz="8" w:space="0" w:color="000000"/>
+              <w:right w:val="single" w:sz="8" w:space="0" w:color="000000"/>
+            </w:tcBorders>
+            <w:tcMar>
+              <w:top w:w="100" w:type="dxa"/>
+              <w:left w:w="100" w:type="dxa"/>
+              <w:bottom w:w="100" w:type="dxa"/>
+              <w:right w:w="100" w:type="dxa"/>
+            </w:tcMar>
+          </w:tcPr>
+          <w:p>
+            <w:pPr>
+              <w:pBdr>
+                <w:top w:val="none" w:sz="0" w:space="0" w:color="auto"/>
+                <w:left w:val="none" w:sz="0" w:space="0" w:color="auto"/>
+                <w:bottom w:val="none" w:sz="0" w:space="0" w:color="auto"/>
+                <w:right w:val="none" w:sz="0" w:space="0" w:color="auto"/>
+                <w:between w:val="none" w:sz="0" w:space="0" w:color="auto"/>
+              </w:pBdr>
+              <w:spacing w:line="240" w:lineRule="auto"/>
+              <w:rPr>
+                <w:rFonts w:ascii="Consolas" w:eastAsia="Times New Roman" w:hAnsi="Consolas" w:cs="Times New Roman"/>
+                <w:b/>
+                <w:bCs/>
+                <w:sz w:val="32"/>
+                <w:szCs w:val="32"/>
+                <w:lang w:val="es-AR" w:eastAsia="es-AR"/>
+              </w:rPr>
+            </w:pPr>
+            <w:r>
+              <w:rPr>
+                <w:rFonts w:ascii="Consolas" w:eastAsia="Times New Roman" w:hAnsi="Consolas" w:cs="Times New Roman"/>
+                <w:b/>
+                <w:bCs/>
+                <w:sz w:val="32"/>
+                <w:szCs w:val="32"/>
+                <w:lang w:val="es-AR" w:eastAsia="es-AR"/>
+              </w:rPr>
+              <w:t xml:space="preserve">García </w:t>
+            </w:r>
+            <w:proofErr w:type="spellStart"/>
+            <w:r>
+              <w:rPr>
+                <w:rFonts w:ascii="Consolas" w:eastAsia="Times New Roman" w:hAnsi="Consolas" w:cs="Times New Roman"/>
+                <w:b/>
+                <w:bCs/>
+                <w:sz w:val="32"/>
+                <w:szCs w:val="32"/>
+                <w:lang w:val="es-AR" w:eastAsia="es-AR"/>
+              </w:rPr>
+              <w:t>Rengifo</w:t>
+            </w:r>
+            <w:r>
+              <w:rPr>
+                <w:rFonts w:ascii="Consolas" w:eastAsia="Times New Roman" w:hAnsi="Consolas" w:cs="Times New Roman"/>
+                <w:b/>
+                <w:bCs/>
+                <w:sz w:val="32"/>
+                <w:szCs w:val="32"/>
+                <w:lang w:val="es-AR" w:eastAsia="es-AR"/>
+              </w:rPr>
+              <w:t>,Ingrid</w:t>
+            </w:r>
+            <w:proofErr w:type="spellEnd"/>
+            <w:r>
+              <w:rPr>
+                <w:rFonts w:ascii="Consolas" w:eastAsia="Times New Roman" w:hAnsi="Consolas" w:cs="Times New Roman"/>
+                <w:b/>
+                <w:bCs/>
+                <w:sz w:val="32"/>
+                <w:szCs w:val="32"/>
+                <w:lang w:val="es-AR" w:eastAsia="es-AR"/>
+              </w:rPr>
+              <w:t xml:space="preserve"> Ivonne</w:t>
+            </w:r>
+          </w:p>
+        </w:tc>
+        <w:tc>
+          <w:tcPr>
+            <w:tcW w:w="0" w:type="auto"/>
+            <w:tcBorders>
+              <w:top w:val="single" w:sz="8" w:space="0" w:color="000000"/>
+              <w:left w:val="single" w:sz="8" w:space="0" w:color="000000"/>
+              <w:bottom w:val="single" w:sz="8" w:space="0" w:color="000000"/>
+              <w:right w:val="single" w:sz="8" w:space="0" w:color="000000"/>
+            </w:tcBorders>
+            <w:tcMar>
+              <w:top w:w="100" w:type="dxa"/>
+              <w:left w:w="100" w:type="dxa"/>
+              <w:bottom w:w="100" w:type="dxa"/>
+              <w:right w:w="100" w:type="dxa"/>
+            </w:tcMar>
+          </w:tcPr>
+          <w:p>
+            <w:pPr>
+              <w:pBdr>
+                <w:top w:val="none" w:sz="0" w:space="0" w:color="auto"/>
+                <w:left w:val="none" w:sz="0" w:space="0" w:color="auto"/>
+                <w:bottom w:val="none" w:sz="0" w:space="0" w:color="auto"/>
+                <w:right w:val="none" w:sz="0" w:space="0" w:color="auto"/>
+                <w:between w:val="none" w:sz="0" w:space="0" w:color="auto"/>
+              </w:pBdr>
+              <w:spacing w:line="240" w:lineRule="auto"/>
+              <w:rPr>
+                <w:rFonts w:ascii="Times New Roman" w:eastAsia="Times New Roman" w:hAnsi="Times New Roman" w:cs="Times New Roman"/>
+                <w:color w:val="auto"/>
+                <w:sz w:val="24"/>
+                <w:szCs w:val="24"/>
+                <w:lang w:val="es-AR" w:eastAsia="es-AR"/>
+              </w:rPr>
+            </w:pPr>
+            <w:r>
+              <w:rPr>
+                <w:rFonts w:ascii="Consolas" w:eastAsia="Times New Roman" w:hAnsi="Consolas" w:cs="Times New Roman"/>
+                <w:b/>
+                <w:bCs/>
+                <w:sz w:val="32"/>
+                <w:szCs w:val="32"/>
+                <w:lang w:val="es-AR" w:eastAsia="es-AR"/>
+              </w:rPr>
+              <w:t>137</w:t>
+            </w:r>
+            <w:r>
+              <w:rPr>
+                <w:rFonts w:ascii="Consolas" w:eastAsia="Times New Roman" w:hAnsi="Consolas" w:cs="Times New Roman"/>
+                <w:b/>
+                <w:bCs/>
+                <w:sz w:val="32"/>
+                <w:szCs w:val="32"/>
+                <w:lang w:val="es-AR" w:eastAsia="es-AR"/>
+              </w:rPr>
+              <w:t>.</w:t>
+            </w:r>
+            <w:r>
+              <w:rPr>
+                <w:rFonts w:ascii="Consolas" w:eastAsia="Times New Roman" w:hAnsi="Consolas" w:cs="Times New Roman"/>
+                <w:b/>
+                <w:bCs/>
+                <w:sz w:val="32"/>
+                <w:szCs w:val="32"/>
+                <w:lang w:val="es-AR" w:eastAsia="es-AR"/>
+              </w:rPr>
+              <w:t>474-6</w:t>
+            </w:r>
+          </w:p>
+        </w:tc>
+      </w:tr>
+      <w:tr>
+        <w:tc>
+          <w:tcPr>
+            <w:tcW w:w="0" w:type="auto"/>
+            <w:tcBorders>
+              <w:top w:val="single" w:sz="8" w:space="0" w:color="000000"/>
+              <w:left w:val="single" w:sz="8" w:space="0" w:color="000000"/>
+              <w:bottom w:val="single" w:sz="8" w:space="0" w:color="000000"/>
+              <w:right w:val="single" w:sz="8" w:space="0" w:color="000000"/>
+            </w:tcBorders>
+            <w:tcMar>
+              <w:top w:w="100" w:type="dxa"/>
+              <w:left w:w="100" w:type="dxa"/>
+              <w:bottom w:w="100" w:type="dxa"/>
+              <w:right w:w="100" w:type="dxa"/>
+            </w:tcMar>
+          </w:tcPr>
+          <w:p>
+            <w:pPr>
+              <w:pBdr>
+                <w:top w:val="none" w:sz="0" w:space="0" w:color="auto"/>
+                <w:left w:val="none" w:sz="0" w:space="0" w:color="auto"/>
+                <w:bottom w:val="none" w:sz="0" w:space="0" w:color="auto"/>
+                <w:right w:val="none" w:sz="0" w:space="0" w:color="auto"/>
+                <w:between w:val="none" w:sz="0" w:space="0" w:color="auto"/>
+              </w:pBdr>
+              <w:spacing w:line="240" w:lineRule="auto"/>
+              <w:rPr>
+                <w:rFonts w:ascii="Consolas" w:eastAsia="Times New Roman" w:hAnsi="Consolas" w:cs="Times New Roman"/>
+                <w:b/>
+                <w:bCs/>
+                <w:sz w:val="32"/>
+                <w:szCs w:val="32"/>
+                <w:lang w:val="es-AR" w:eastAsia="es-AR"/>
+              </w:rPr>
+            </w:pPr>
+            <w:r>
+              <w:rPr>
+                <w:rFonts w:ascii="Consolas" w:eastAsia="Times New Roman" w:hAnsi="Consolas" w:cs="Times New Roman"/>
+                <w:b/>
+                <w:bCs/>
+                <w:sz w:val="32"/>
+                <w:szCs w:val="32"/>
+                <w:lang w:val="es-AR" w:eastAsia="es-AR"/>
+              </w:rPr>
+              <w:t>Merlo, Matías</w:t>
+            </w:r>
+          </w:p>
+        </w:tc>
+        <w:tc>
+          <w:tcPr>
+            <w:tcW w:w="0" w:type="auto"/>
+            <w:tcBorders>
+              <w:top w:val="single" w:sz="8" w:space="0" w:color="000000"/>
+              <w:left w:val="single" w:sz="8" w:space="0" w:color="000000"/>
+              <w:bottom w:val="single" w:sz="8" w:space="0" w:color="000000"/>
+              <w:right w:val="single" w:sz="8" w:space="0" w:color="000000"/>
+            </w:tcBorders>
+            <w:tcMar>
+              <w:top w:w="100" w:type="dxa"/>
+              <w:left w:w="100" w:type="dxa"/>
+              <w:bottom w:w="100" w:type="dxa"/>
+              <w:right w:w="100" w:type="dxa"/>
+            </w:tcMar>
+          </w:tcPr>
+          <w:p>
+            <w:pPr>
+              <w:pBdr>
+                <w:top w:val="none" w:sz="0" w:space="0" w:color="auto"/>
+                <w:left w:val="none" w:sz="0" w:space="0" w:color="auto"/>
+                <w:bottom w:val="none" w:sz="0" w:space="0" w:color="auto"/>
+                <w:right w:val="none" w:sz="0" w:space="0" w:color="auto"/>
+                <w:between w:val="none" w:sz="0" w:space="0" w:color="auto"/>
+              </w:pBdr>
+              <w:spacing w:line="240" w:lineRule="auto"/>
+              <w:rPr>
+                <w:rFonts w:ascii="Consolas" w:eastAsia="Times New Roman" w:hAnsi="Consolas" w:cs="Times New Roman"/>
+                <w:b/>
+                <w:bCs/>
+                <w:sz w:val="32"/>
+                <w:szCs w:val="32"/>
+                <w:lang w:val="es-AR" w:eastAsia="es-AR"/>
+              </w:rPr>
+            </w:pPr>
+            <w:r>
+              <w:rPr>
+                <w:rFonts w:ascii="Consolas" w:eastAsia="Times New Roman" w:hAnsi="Consolas" w:cs="Times New Roman"/>
+                <w:b/>
+                <w:bCs/>
+                <w:sz w:val="32"/>
+                <w:szCs w:val="32"/>
+                <w:lang w:val="es-AR" w:eastAsia="es-AR"/>
+              </w:rPr>
+              <w:t>149</w:t>
+            </w:r>
+            <w:r>
+              <w:rPr>
+                <w:rFonts w:ascii="Consolas" w:eastAsia="Times New Roman" w:hAnsi="Consolas" w:cs="Times New Roman"/>
+                <w:b/>
+                <w:bCs/>
+                <w:sz w:val="32"/>
+                <w:szCs w:val="32"/>
+                <w:lang w:val="es-AR" w:eastAsia="es-AR"/>
+              </w:rPr>
+              <w:t>.</w:t>
+            </w:r>
+            <w:r>
+              <w:rPr>
+                <w:rFonts w:ascii="Consolas" w:eastAsia="Times New Roman" w:hAnsi="Consolas" w:cs="Times New Roman"/>
+                <w:b/>
+                <w:bCs/>
+                <w:sz w:val="32"/>
+                <w:szCs w:val="32"/>
+                <w:lang w:val="es-AR" w:eastAsia="es-AR"/>
+              </w:rPr>
+              <w:t>591-4</w:t>
+            </w:r>
+          </w:p>
+        </w:tc>
+      </w:tr>
+      <w:tr>
+        <w:tc>
+          <w:tcPr>
+            <w:tcW w:w="0" w:type="auto"/>
+            <w:tcBorders>
+              <w:top w:val="single" w:sz="8" w:space="0" w:color="000000"/>
+              <w:left w:val="single" w:sz="8" w:space="0" w:color="000000"/>
+              <w:bottom w:val="single" w:sz="8" w:space="0" w:color="000000"/>
+              <w:right w:val="single" w:sz="8" w:space="0" w:color="000000"/>
+            </w:tcBorders>
+            <w:tcMar>
+              <w:top w:w="100" w:type="dxa"/>
+              <w:left w:w="100" w:type="dxa"/>
+              <w:bottom w:w="100" w:type="dxa"/>
+              <w:right w:w="100" w:type="dxa"/>
+            </w:tcMar>
+          </w:tcPr>
+          <w:p>
+            <w:pPr>
+              <w:pBdr>
+                <w:top w:val="none" w:sz="0" w:space="0" w:color="auto"/>
+                <w:left w:val="none" w:sz="0" w:space="0" w:color="auto"/>
+                <w:bottom w:val="none" w:sz="0" w:space="0" w:color="auto"/>
+                <w:right w:val="none" w:sz="0" w:space="0" w:color="auto"/>
+                <w:between w:val="none" w:sz="0" w:space="0" w:color="auto"/>
+              </w:pBdr>
+              <w:spacing w:line="240" w:lineRule="auto"/>
+              <w:rPr>
+                <w:rFonts w:ascii="Times New Roman" w:eastAsia="Times New Roman" w:hAnsi="Times New Roman" w:cs="Times New Roman"/>
+                <w:color w:val="auto"/>
+                <w:sz w:val="24"/>
+                <w:szCs w:val="24"/>
+                <w:lang w:val="es-AR" w:eastAsia="es-AR"/>
+              </w:rPr>
+            </w:pPr>
+            <w:proofErr w:type="spellStart"/>
+            <w:r>
+              <w:rPr>
+                <w:rFonts w:ascii="Consolas" w:eastAsia="Times New Roman" w:hAnsi="Consolas" w:cs="Times New Roman"/>
+                <w:b/>
+                <w:bCs/>
+                <w:sz w:val="32"/>
+                <w:szCs w:val="32"/>
+                <w:lang w:val="es-AR" w:eastAsia="es-AR"/>
+              </w:rPr>
+              <w:t>Timossi,Matí</w:t>
+            </w:r>
+            <w:r>
+              <w:rPr>
+                <w:rFonts w:ascii="Consolas" w:eastAsia="Times New Roman" w:hAnsi="Consolas" w:cs="Times New Roman"/>
+                <w:b/>
+                <w:bCs/>
+                <w:sz w:val="32"/>
+                <w:szCs w:val="32"/>
+                <w:lang w:val="es-AR" w:eastAsia="es-AR"/>
+              </w:rPr>
+              <w:t>as</w:t>
+            </w:r>
+            <w:proofErr w:type="spellEnd"/>
+          </w:p>
+        </w:tc>
+        <w:tc>
+          <w:tcPr>
+            <w:tcW w:w="0" w:type="auto"/>
+            <w:tcBorders>
+              <w:top w:val="single" w:sz="8" w:space="0" w:color="000000"/>
+              <w:left w:val="single" w:sz="8" w:space="0" w:color="000000"/>
+              <w:bottom w:val="single" w:sz="8" w:space="0" w:color="000000"/>
+              <w:right w:val="single" w:sz="8" w:space="0" w:color="000000"/>
+            </w:tcBorders>
+            <w:tcMar>
+              <w:top w:w="100" w:type="dxa"/>
+              <w:left w:w="100" w:type="dxa"/>
+              <w:bottom w:w="100" w:type="dxa"/>
+              <w:right w:w="100" w:type="dxa"/>
+            </w:tcMar>
+          </w:tcPr>
+          <w:p>
+            <w:pPr>
+              <w:pBdr>
+                <w:top w:val="none" w:sz="0" w:space="0" w:color="auto"/>
+                <w:left w:val="none" w:sz="0" w:space="0" w:color="auto"/>
+                <w:bottom w:val="none" w:sz="0" w:space="0" w:color="auto"/>
+                <w:right w:val="none" w:sz="0" w:space="0" w:color="auto"/>
+                <w:between w:val="none" w:sz="0" w:space="0" w:color="auto"/>
+              </w:pBdr>
+              <w:spacing w:line="240" w:lineRule="auto"/>
+              <w:rPr>
+                <w:rFonts w:ascii="Times New Roman" w:eastAsia="Times New Roman" w:hAnsi="Times New Roman" w:cs="Times New Roman"/>
+                <w:color w:val="auto"/>
+                <w:sz w:val="24"/>
+                <w:szCs w:val="24"/>
+                <w:lang w:val="es-AR" w:eastAsia="es-AR"/>
+              </w:rPr>
+            </w:pPr>
+            <w:r>
+              <w:rPr>
+                <w:rFonts w:ascii="Consolas" w:eastAsia="Times New Roman" w:hAnsi="Consolas" w:cs="Times New Roman"/>
+                <w:b/>
+                <w:bCs/>
+                <w:sz w:val="32"/>
+                <w:szCs w:val="32"/>
+                <w:lang w:val="es-AR" w:eastAsia="es-AR"/>
+              </w:rPr>
+              <w:t>127.010-2</w:t>
+            </w:r>
+          </w:p>
+        </w:tc>
+      </w:tr>
+      <w:tr>
+        <w:tc>
+          <w:tcPr>
+            <w:tcW w:w="0" w:type="auto"/>
+            <w:tcBorders>
+              <w:top w:val="single" w:sz="8" w:space="0" w:color="000000"/>
+              <w:left w:val="single" w:sz="8" w:space="0" w:color="000000"/>
+              <w:bottom w:val="single" w:sz="8" w:space="0" w:color="000000"/>
+              <w:right w:val="single" w:sz="8" w:space="0" w:color="000000"/>
+            </w:tcBorders>
+            <w:tcMar>
+              <w:top w:w="100" w:type="dxa"/>
+              <w:left w:w="100" w:type="dxa"/>
+              <w:bottom w:w="100" w:type="dxa"/>
+              <w:right w:w="100" w:type="dxa"/>
+            </w:tcMar>
+          </w:tcPr>
+          <w:p>
+            <w:pPr>
+              <w:pBdr>
+                <w:top w:val="none" w:sz="0" w:space="0" w:color="auto"/>
+                <w:left w:val="none" w:sz="0" w:space="0" w:color="auto"/>
+                <w:bottom w:val="none" w:sz="0" w:space="0" w:color="auto"/>
+                <w:right w:val="none" w:sz="0" w:space="0" w:color="auto"/>
+                <w:between w:val="none" w:sz="0" w:space="0" w:color="auto"/>
+              </w:pBdr>
+              <w:spacing w:line="240" w:lineRule="auto"/>
+              <w:rPr>
+                <w:rFonts w:ascii="Times New Roman" w:eastAsia="Times New Roman" w:hAnsi="Times New Roman" w:cs="Times New Roman"/>
+                <w:color w:val="auto"/>
+                <w:sz w:val="24"/>
+                <w:szCs w:val="24"/>
+                <w:lang w:val="es-AR" w:eastAsia="es-AR"/>
+              </w:rPr>
+            </w:pPr>
+            <w:proofErr w:type="spellStart"/>
+            <w:r>
+              <w:rPr>
+                <w:rFonts w:ascii="Consolas" w:eastAsia="Times New Roman" w:hAnsi="Consolas" w:cs="Times New Roman"/>
+                <w:b/>
+                <w:bCs/>
+                <w:sz w:val="32"/>
+                <w:szCs w:val="32"/>
+                <w:lang w:val="es-AR" w:eastAsia="es-AR"/>
+              </w:rPr>
+              <w:t>Tofaletti</w:t>
+            </w:r>
+            <w:proofErr w:type="spellEnd"/>
+            <w:r>
+              <w:rPr>
+                <w:rFonts w:ascii="Consolas" w:eastAsia="Times New Roman" w:hAnsi="Consolas" w:cs="Times New Roman"/>
+                <w:b/>
+                <w:bCs/>
+                <w:sz w:val="32"/>
+                <w:szCs w:val="32"/>
+                <w:lang w:val="es-AR" w:eastAsia="es-AR"/>
+              </w:rPr>
+              <w:t>, Gustavo</w:t>
+            </w:r>
+          </w:p>
+        </w:tc>
+        <w:tc>
+          <w:tcPr>
+            <w:tcW w:w="0" w:type="auto"/>
+            <w:tcBorders>
+              <w:top w:val="single" w:sz="8" w:space="0" w:color="000000"/>
+              <w:left w:val="single" w:sz="8" w:space="0" w:color="000000"/>
+              <w:bottom w:val="single" w:sz="8" w:space="0" w:color="000000"/>
+              <w:right w:val="single" w:sz="8" w:space="0" w:color="000000"/>
+            </w:tcBorders>
+            <w:tcMar>
+              <w:top w:w="100" w:type="dxa"/>
+              <w:left w:w="100" w:type="dxa"/>
+              <w:bottom w:w="100" w:type="dxa"/>
+              <w:right w:w="100" w:type="dxa"/>
+            </w:tcMar>
+          </w:tcPr>
+          <w:p>
+            <w:pPr>
+              <w:pBdr>
+                <w:top w:val="none" w:sz="0" w:space="0" w:color="auto"/>
+                <w:left w:val="none" w:sz="0" w:space="0" w:color="auto"/>
+                <w:bottom w:val="none" w:sz="0" w:space="0" w:color="auto"/>
+                <w:right w:val="none" w:sz="0" w:space="0" w:color="auto"/>
+                <w:between w:val="none" w:sz="0" w:space="0" w:color="auto"/>
+              </w:pBdr>
+              <w:spacing w:line="240" w:lineRule="auto"/>
+              <w:rPr>
+                <w:rFonts w:ascii="Times New Roman" w:eastAsia="Times New Roman" w:hAnsi="Times New Roman" w:cs="Times New Roman"/>
+                <w:color w:val="auto"/>
+                <w:sz w:val="24"/>
+                <w:szCs w:val="24"/>
+                <w:lang w:val="es-AR" w:eastAsia="es-AR"/>
+              </w:rPr>
+            </w:pPr>
+            <w:r>
+              <w:rPr>
+                <w:rFonts w:ascii="Consolas" w:eastAsia="Times New Roman" w:hAnsi="Consolas" w:cs="Times New Roman"/>
+                <w:b/>
+                <w:bCs/>
+                <w:sz w:val="32"/>
+                <w:szCs w:val="32"/>
+                <w:lang w:val="es-AR" w:eastAsia="es-AR"/>
+              </w:rPr>
+              <w:t>146</w:t>
+            </w:r>
+            <w:r>
+              <w:rPr>
+                <w:rFonts w:ascii="Consolas" w:eastAsia="Times New Roman" w:hAnsi="Consolas" w:cs="Times New Roman"/>
+                <w:b/>
+                <w:bCs/>
+                <w:sz w:val="32"/>
+                <w:szCs w:val="32"/>
+                <w:lang w:val="es-AR" w:eastAsia="es-AR"/>
+              </w:rPr>
+              <w:t>.</w:t>
+            </w:r>
+            <w:r>
+              <w:rPr>
+                <w:rFonts w:ascii="Consolas" w:eastAsia="Times New Roman" w:hAnsi="Consolas" w:cs="Times New Roman"/>
+                <w:b/>
+                <w:bCs/>
+                <w:sz w:val="32"/>
+                <w:szCs w:val="32"/>
+                <w:lang w:val="es-AR" w:eastAsia="es-AR"/>
+              </w:rPr>
+              <w:t>594-6</w:t>
+            </w:r>
+          </w:p>
+        </w:tc>
+      </w:tr>
+    </w:tbl>
+    <w:p>
+      <w:pPr>
+        <w:pBdr>
+          <w:top w:val="none" w:sz="0" w:space="0" w:color="auto"/>
+          <w:left w:val="none" w:sz="0" w:space="0" w:color="auto"/>
+          <w:bottom w:val="none" w:sz="0" w:space="0" w:color="auto"/>
+          <w:right w:val="none" w:sz="0" w:space="0" w:color="auto"/>
+          <w:between w:val="none" w:sz="0" w:space="0" w:color="auto"/>
+        </w:pBdr>
+        <w:spacing w:line="240" w:lineRule="auto"/>
+        <w:rPr>
+          <w:rFonts w:ascii="Times New Roman" w:eastAsia="Times New Roman" w:hAnsi="Times New Roman" w:cs="Times New Roman"/>
+          <w:color w:val="auto"/>
+          <w:sz w:val="24"/>
+          <w:szCs w:val="24"/>
+          <w:lang w:val="es-AR" w:eastAsia="es-AR"/>
+        </w:rPr>
+      </w:pPr>
+    </w:p>
+    <w:p>
+      <w:pPr>
+        <w:jc w:val="center"/>
+        <w:rPr>
+          <w:rFonts w:ascii="Consolas" w:eastAsia="Times New Roman" w:hAnsi="Consolas" w:cs="Times New Roman"/>
+          <w:b/>
+          <w:bCs/>
+          <w:i/>
+          <w:iCs/>
+          <w:sz w:val="28"/>
+          <w:szCs w:val="28"/>
+          <w:u w:val="single"/>
+          <w:lang w:val="es-AR" w:eastAsia="es-AR"/>
+        </w:rPr>
+      </w:pPr>
+    </w:p>
+    <w:p>
+      <w:pPr>
+        <w:jc w:val="center"/>
+        <w:rPr>
+          <w:rFonts w:ascii="Consolas" w:eastAsia="Times New Roman" w:hAnsi="Consolas" w:cs="Times New Roman"/>
+          <w:b/>
+          <w:bCs/>
+          <w:i/>
+          <w:iCs/>
+          <w:sz w:val="28"/>
+          <w:szCs w:val="28"/>
+          <w:u w:val="single"/>
+          <w:lang w:val="es-AR" w:eastAsia="es-AR"/>
+        </w:rPr>
+      </w:pPr>
+    </w:p>
+    <w:p>
+      <w:pPr>
+        <w:jc w:val="center"/>
+        <w:rPr>
+          <w:b/>
+          <w:sz w:val="32"/>
+          <w:szCs w:val="32"/>
+          <w:lang w:val="es-AR"/>
+        </w:rPr>
+      </w:pPr>
+      <w:r>
+        <w:rPr>
+          <w:b/>
+          <w:sz w:val="32"/>
+          <w:szCs w:val="32"/>
+          <w:lang w:val="es-AR"/>
+        </w:rPr>
+        <w:lastRenderedPageBreak/>
+        <w:t>Entrega 6</w:t>
+      </w:r>
+    </w:p>
+    <w:p>
+      <w:pPr>
+        <w:jc w:val="center"/>
+        <w:rPr>
+          <w:b/>
+          <w:sz w:val="32"/>
+          <w:szCs w:val="32"/>
+          <w:lang w:val="es-AR"/>
+        </w:rPr>
+      </w:pPr>
+    </w:p>
+    <w:p>
+      <w:pPr>
+        <w:jc w:val="center"/>
+        <w:rPr>
+          <w:b/>
+          <w:sz w:val="32"/>
+          <w:szCs w:val="32"/>
+          <w:lang w:val="es-AR"/>
+        </w:rPr>
+      </w:pPr>
+      <w:proofErr w:type="spellStart"/>
+      <w:r>
+        <w:rPr>
+          <w:b/>
+          <w:sz w:val="32"/>
+          <w:szCs w:val="32"/>
+          <w:lang w:val="es-AR"/>
+        </w:rPr>
+        <w:t>Investment</w:t>
+      </w:r>
+      <w:proofErr w:type="spellEnd"/>
+      <w:r>
+        <w:rPr>
+          <w:b/>
+          <w:sz w:val="32"/>
+          <w:szCs w:val="32"/>
+          <w:lang w:val="es-AR"/>
+        </w:rPr>
+        <w:t xml:space="preserve"> </w:t>
+      </w:r>
+      <w:r>
+        <w:rPr>
+          <w:b/>
+          <w:sz w:val="32"/>
+          <w:szCs w:val="32"/>
+          <w:lang w:val="es-AR"/>
+        </w:rPr>
+        <w:t xml:space="preserve">Management: </w:t>
+      </w:r>
+      <w:r>
+        <w:rPr>
+          <w:b/>
+          <w:sz w:val="32"/>
+          <w:szCs w:val="32"/>
           <w:lang w:val="es-AR"/>
         </w:rPr>
         <w:t>A</w:t>
@@ -33,8 +1304,8 @@
       <w:r>
         <w:rPr>
           <w:b/>
-          <w:sz w:val="24"/>
-          <w:szCs w:val="24"/>
+          <w:sz w:val="32"/>
+          <w:szCs w:val="32"/>
           <w:lang w:val="es-AR"/>
         </w:rPr>
         <w:t>rquitectura final del sistema</w:t>
@@ -42,87 +1313,193 @@
     </w:p>
     <w:p>
       <w:pPr>
-        <w:ind w:left="1440" w:firstLine="720"/>
-        <w:rPr>
-          <w:b/>
-          <w:lang w:val="es-AR"/>
-        </w:rPr>
-      </w:pPr>
-    </w:p>
-    <w:p>
-      <w:pPr>
-        <w:rPr>
-          <w:lang w:val="es-AR"/>
-        </w:rPr>
-      </w:pPr>
-      <w:r>
-        <w:rPr>
-          <w:lang w:val="es-AR"/>
-        </w:rPr>
-        <w:t>L</w:t>
-      </w:r>
-      <w:r>
-        <w:rPr>
-          <w:b/>
-          <w:lang w:val="es-AR"/>
-        </w:rPr>
-        <w:t>a aplicación puede ser accedida desde cualquier dispositivo mediante el uso de un</w:t>
-      </w:r>
-      <w:r>
-        <w:rPr>
-          <w:lang w:val="es-AR"/>
-        </w:rPr>
-        <w:t xml:space="preserve"> navegador web</w:t>
-      </w:r>
-      <w:r>
-        <w:rPr>
+        <w:rPr>
+          <w:sz w:val="24"/>
+          <w:szCs w:val="24"/>
+          <w:lang w:val="es-AR"/>
+        </w:rPr>
+      </w:pPr>
+    </w:p>
+    <w:p>
+      <w:pPr>
+        <w:rPr>
+          <w:sz w:val="24"/>
+          <w:szCs w:val="24"/>
+          <w:lang w:val="es-AR"/>
+        </w:rPr>
+      </w:pPr>
+    </w:p>
+    <w:p>
+      <w:pPr>
+        <w:rPr>
+          <w:sz w:val="24"/>
+          <w:szCs w:val="24"/>
+          <w:lang w:val="es-AR"/>
+        </w:rPr>
+      </w:pPr>
+      <w:r>
+        <w:rPr>
+          <w:sz w:val="24"/>
+          <w:szCs w:val="24"/>
+          <w:lang w:val="es-AR"/>
+        </w:rPr>
+        <w:t xml:space="preserve">A continuación, presentamos la arquitectura final de la aplicación </w:t>
+      </w:r>
+      <w:proofErr w:type="spellStart"/>
+      <w:r>
+        <w:rPr>
+          <w:sz w:val="24"/>
+          <w:szCs w:val="24"/>
+          <w:lang w:val="es-AR"/>
+        </w:rPr>
+        <w:t>Investment</w:t>
+      </w:r>
+      <w:proofErr w:type="spellEnd"/>
+      <w:r>
+        <w:rPr>
+          <w:sz w:val="24"/>
+          <w:szCs w:val="24"/>
+          <w:lang w:val="es-AR"/>
+        </w:rPr>
+        <w:t xml:space="preserve"> Management cuyo objetivo principal es el de proveer funcionalidades para la administración de inversiones de distintas empresas.</w:t>
+      </w:r>
+    </w:p>
+    <w:p>
+      <w:pPr>
+        <w:rPr>
+          <w:b/>
+          <w:sz w:val="24"/>
+          <w:szCs w:val="24"/>
+          <w:lang w:val="es-AR"/>
+        </w:rPr>
+      </w:pPr>
+    </w:p>
+    <w:p>
+      <w:pPr>
+        <w:rPr>
+          <w:sz w:val="24"/>
+          <w:szCs w:val="24"/>
+          <w:lang w:val="es-AR"/>
+        </w:rPr>
+      </w:pPr>
+      <w:r>
+        <w:rPr>
+          <w:sz w:val="24"/>
+          <w:szCs w:val="24"/>
+          <w:lang w:val="es-AR"/>
+        </w:rPr>
+        <w:t xml:space="preserve">La aplicación puede ser accedida desde cualquier dispositivo mediante el </w:t>
+      </w:r>
+      <w:proofErr w:type="gramStart"/>
+      <w:r>
+        <w:rPr>
+          <w:sz w:val="24"/>
+          <w:szCs w:val="24"/>
+          <w:lang w:val="es-AR"/>
+        </w:rPr>
+        <w:t xml:space="preserve">uso </w:t>
+      </w:r>
+      <w:r>
+        <w:rPr>
+          <w:sz w:val="24"/>
+          <w:szCs w:val="24"/>
+          <w:lang w:val="es-AR"/>
+        </w:rPr>
+        <w:t xml:space="preserve"> </w:t>
+      </w:r>
+      <w:r>
+        <w:rPr>
+          <w:sz w:val="24"/>
+          <w:szCs w:val="24"/>
+          <w:lang w:val="es-AR"/>
+        </w:rPr>
+        <w:t>de</w:t>
+      </w:r>
+      <w:proofErr w:type="gramEnd"/>
+      <w:r>
+        <w:rPr>
+          <w:sz w:val="24"/>
+          <w:szCs w:val="24"/>
+          <w:lang w:val="es-AR"/>
+        </w:rPr>
+        <w:t xml:space="preserve"> un navegador web</w:t>
+      </w:r>
+      <w:r>
+        <w:rPr>
+          <w:sz w:val="24"/>
+          <w:szCs w:val="24"/>
           <w:lang w:val="es-AR"/>
         </w:rPr>
         <w:t xml:space="preserve">. </w:t>
       </w:r>
       <w:r>
         <w:rPr>
+          <w:sz w:val="24"/>
+          <w:szCs w:val="24"/>
           <w:lang w:val="es-AR"/>
         </w:rPr>
         <w:t xml:space="preserve">La misma se encuentra </w:t>
       </w:r>
       <w:r>
         <w:rPr>
+          <w:sz w:val="24"/>
+          <w:szCs w:val="24"/>
           <w:lang w:val="es-AR"/>
         </w:rPr>
         <w:t>alojada en un servidor</w:t>
       </w:r>
       <w:r>
         <w:rPr>
+          <w:sz w:val="24"/>
+          <w:szCs w:val="24"/>
           <w:lang w:val="es-AR"/>
         </w:rPr>
         <w:t xml:space="preserve">, provisto por </w:t>
       </w:r>
+      <w:proofErr w:type="spellStart"/>
       <w:r>
         <w:rPr>
           <w:i/>
+          <w:sz w:val="24"/>
+          <w:szCs w:val="24"/>
           <w:lang w:val="es-AR"/>
         </w:rPr>
         <w:t>DigitalOcean</w:t>
       </w:r>
-      <w:r>
-        <w:rPr>
+      <w:proofErr w:type="spellEnd"/>
+      <w:r>
+        <w:rPr>
+          <w:sz w:val="24"/>
+          <w:szCs w:val="24"/>
           <w:lang w:val="es-AR"/>
         </w:rPr>
         <w:t>,</w:t>
       </w:r>
       <w:r>
         <w:rPr>
+          <w:sz w:val="24"/>
+          <w:szCs w:val="24"/>
           <w:lang w:val="es-AR"/>
         </w:rPr>
         <w:t xml:space="preserve"> el cual cuenta con las siguientes </w:t>
       </w:r>
       <w:r>
         <w:rPr>
+          <w:sz w:val="24"/>
+          <w:szCs w:val="24"/>
           <w:lang w:val="es-AR"/>
         </w:rPr>
         <w:t>características:</w:t>
       </w:r>
+    </w:p>
+    <w:p>
+      <w:pPr>
+        <w:rPr>
+          <w:sz w:val="24"/>
+          <w:szCs w:val="24"/>
+          <w:lang w:val="es-AR"/>
+        </w:rPr>
+      </w:pPr>
     </w:p>
     <w:p>
       <w:pPr>
@@ -131,14 +1508,24 @@
           <w:ilvl w:val="0"/>
           <w:numId w:val="4"/>
         </w:numPr>
-      </w:pPr>
-      <w:r>
-        <w:rPr>
-          <w:b/>
+        <w:rPr>
+          <w:sz w:val="24"/>
+          <w:szCs w:val="24"/>
+        </w:rPr>
+      </w:pPr>
+      <w:r>
+        <w:rPr>
+          <w:b/>
+          <w:sz w:val="24"/>
+          <w:szCs w:val="24"/>
         </w:rPr>
         <w:t>SO:</w:t>
       </w:r>
       <w:r>
+        <w:rPr>
+          <w:sz w:val="24"/>
+          <w:szCs w:val="24"/>
+        </w:rPr>
         <w:t xml:space="preserve"> Ubuntu 16.04.3 x64</w:t>
       </w:r>
     </w:p>
@@ -149,14 +1536,24 @@
           <w:ilvl w:val="0"/>
           <w:numId w:val="4"/>
         </w:numPr>
-      </w:pPr>
-      <w:r>
-        <w:rPr>
-          <w:b/>
+        <w:rPr>
+          <w:sz w:val="24"/>
+          <w:szCs w:val="24"/>
+        </w:rPr>
+      </w:pPr>
+      <w:r>
+        <w:rPr>
+          <w:b/>
+          <w:sz w:val="24"/>
+          <w:szCs w:val="24"/>
         </w:rPr>
         <w:t>RAM:</w:t>
       </w:r>
       <w:r>
+        <w:rPr>
+          <w:sz w:val="24"/>
+          <w:szCs w:val="24"/>
+        </w:rPr>
         <w:t xml:space="preserve"> 1 GB </w:t>
       </w:r>
     </w:p>
@@ -167,14 +1564,24 @@
           <w:ilvl w:val="0"/>
           <w:numId w:val="4"/>
         </w:numPr>
-      </w:pPr>
-      <w:r>
-        <w:rPr>
-          <w:b/>
+        <w:rPr>
+          <w:sz w:val="24"/>
+          <w:szCs w:val="24"/>
+        </w:rPr>
+      </w:pPr>
+      <w:r>
+        <w:rPr>
+          <w:b/>
+          <w:sz w:val="24"/>
+          <w:szCs w:val="24"/>
         </w:rPr>
         <w:t>HARD DISK:</w:t>
       </w:r>
       <w:r>
+        <w:rPr>
+          <w:sz w:val="24"/>
+          <w:szCs w:val="24"/>
+        </w:rPr>
         <w:t xml:space="preserve"> 20 GB Disk</w:t>
       </w:r>
     </w:p>
@@ -185,22 +1592,32 @@
           <w:ilvl w:val="0"/>
           <w:numId w:val="4"/>
         </w:numPr>
-      </w:pPr>
-      <w:r>
-        <w:rPr>
-          <w:b/>
+        <w:rPr>
+          <w:sz w:val="24"/>
+          <w:szCs w:val="24"/>
+        </w:rPr>
+      </w:pPr>
+      <w:r>
+        <w:rPr>
+          <w:b/>
+          <w:sz w:val="24"/>
+          <w:szCs w:val="24"/>
         </w:rPr>
         <w:t>Web</w:t>
       </w:r>
-      <w:bookmarkStart w:id="0" w:name="_GoBack"/>
-      <w:bookmarkEnd w:id="0"/>
-      <w:r>
-        <w:rPr>
-          <w:b/>
+      <w:r>
+        <w:rPr>
+          <w:b/>
+          <w:sz w:val="24"/>
+          <w:szCs w:val="24"/>
         </w:rPr>
         <w:t xml:space="preserve"> Server:</w:t>
       </w:r>
       <w:r>
+        <w:rPr>
+          <w:sz w:val="24"/>
+          <w:szCs w:val="24"/>
+        </w:rPr>
         <w:t xml:space="preserve"> Apache Tomcat 7.0.68</w:t>
       </w:r>
     </w:p>
@@ -211,14 +1628,24 @@
           <w:ilvl w:val="0"/>
           <w:numId w:val="4"/>
         </w:numPr>
-      </w:pPr>
-      <w:r>
-        <w:rPr>
-          <w:b/>
+        <w:rPr>
+          <w:sz w:val="24"/>
+          <w:szCs w:val="24"/>
+        </w:rPr>
+      </w:pPr>
+      <w:r>
+        <w:rPr>
+          <w:b/>
+          <w:sz w:val="24"/>
+          <w:szCs w:val="24"/>
         </w:rPr>
         <w:t>MySQL:</w:t>
       </w:r>
       <w:r>
+        <w:rPr>
+          <w:sz w:val="24"/>
+          <w:szCs w:val="24"/>
+        </w:rPr>
         <w:t xml:space="preserve">  5.7.20</w:t>
       </w:r>
     </w:p>
@@ -231,12 +1658,16 @@
         </w:numPr>
         <w:rPr>
           <w:b/>
-          <w:lang w:val="es-AR"/>
-        </w:rPr>
-      </w:pPr>
-      <w:r>
-        <w:rPr>
-          <w:b/>
+          <w:sz w:val="24"/>
+          <w:szCs w:val="24"/>
+          <w:lang w:val="es-AR"/>
+        </w:rPr>
+      </w:pPr>
+      <w:r>
+        <w:rPr>
+          <w:b/>
+          <w:sz w:val="24"/>
+          <w:szCs w:val="24"/>
           <w:lang w:val="es-AR"/>
         </w:rPr>
         <w:t>JVM 1.8.0_151-8u151-b12-0ubuntu0.16.04.2-b12</w:t>
@@ -247,42 +1678,67 @@
         <w:pStyle w:val="ListParagraph"/>
         <w:rPr>
           <w:b/>
-          <w:lang w:val="es-AR"/>
-        </w:rPr>
-      </w:pPr>
-    </w:p>
-    <w:p>
-      <w:pPr>
-        <w:rPr>
-          <w:lang w:val="es-AR"/>
-        </w:rPr>
-      </w:pPr>
-      <w:r>
-        <w:rPr>
+          <w:sz w:val="24"/>
+          <w:szCs w:val="24"/>
+          <w:lang w:val="es-AR"/>
+        </w:rPr>
+      </w:pPr>
+    </w:p>
+    <w:p>
+      <w:pPr>
+        <w:pStyle w:val="ListParagraph"/>
+        <w:rPr>
+          <w:b/>
+          <w:sz w:val="24"/>
+          <w:szCs w:val="24"/>
+          <w:lang w:val="es-AR"/>
+        </w:rPr>
+      </w:pPr>
+    </w:p>
+    <w:p>
+      <w:pPr>
+        <w:rPr>
+          <w:sz w:val="24"/>
+          <w:szCs w:val="24"/>
+          <w:lang w:val="es-AR"/>
+        </w:rPr>
+      </w:pPr>
+      <w:r>
+        <w:rPr>
+          <w:sz w:val="24"/>
+          <w:szCs w:val="24"/>
           <w:lang w:val="es-AR"/>
         </w:rPr>
         <w:t xml:space="preserve">Respecto al aspecto lógico, </w:t>
       </w:r>
       <w:r>
         <w:rPr>
+          <w:sz w:val="24"/>
+          <w:szCs w:val="24"/>
           <w:lang w:val="es-AR"/>
         </w:rPr>
         <w:t>s</w:t>
       </w:r>
       <w:r>
         <w:rPr>
+          <w:sz w:val="24"/>
+          <w:szCs w:val="24"/>
           <w:lang w:val="es-AR"/>
         </w:rPr>
         <w:t>e encuentra estructurada de manera tal que se obtenga una división de responsabilidades y se pueda</w:t>
       </w:r>
       <w:r>
         <w:rPr>
+          <w:sz w:val="24"/>
+          <w:szCs w:val="24"/>
           <w:lang w:val="es-AR"/>
         </w:rPr>
         <w:t>n</w:t>
       </w:r>
       <w:r>
         <w:rPr>
+          <w:sz w:val="24"/>
+          <w:szCs w:val="24"/>
           <w:lang w:val="es-AR"/>
         </w:rPr>
         <w:t xml:space="preserve"> aislar correctamente lo componentes.</w:t>
@@ -290,34 +1746,53 @@
       <w:r>
         <w:rPr>
           <w:b/>
+          <w:sz w:val="24"/>
+          <w:szCs w:val="24"/>
           <w:lang w:val="es-AR"/>
         </w:rPr>
         <w:t xml:space="preserve"> </w:t>
       </w:r>
       <w:r>
         <w:rPr>
+          <w:sz w:val="24"/>
+          <w:szCs w:val="24"/>
           <w:lang w:val="es-AR"/>
         </w:rPr>
         <w:t>P</w:t>
       </w:r>
       <w:r>
         <w:rPr>
+          <w:sz w:val="24"/>
+          <w:szCs w:val="24"/>
           <w:lang w:val="es-AR"/>
         </w:rPr>
         <w:t xml:space="preserve">or esta razón </w:t>
       </w:r>
       <w:r>
         <w:rPr>
+          <w:sz w:val="24"/>
+          <w:szCs w:val="24"/>
           <w:lang w:val="es-AR"/>
         </w:rPr>
         <w:t>implementa</w:t>
       </w:r>
       <w:r>
         <w:rPr>
+          <w:sz w:val="24"/>
+          <w:szCs w:val="24"/>
           <w:lang w:val="es-AR"/>
         </w:rPr>
         <w:t xml:space="preserve"> una arquitectura en capas (incorporando el patrón arquitectónico MVC) que se divide en:</w:t>
       </w:r>
+    </w:p>
+    <w:p>
+      <w:pPr>
+        <w:rPr>
+          <w:sz w:val="24"/>
+          <w:szCs w:val="24"/>
+          <w:lang w:val="es-AR"/>
+        </w:rPr>
+      </w:pPr>
     </w:p>
     <w:p>
       <w:pPr>
@@ -328,12 +1803,16 @@
         <w:contextualSpacing/>
         <w:rPr>
           <w:rFonts w:eastAsia="Consolas"/>
+          <w:sz w:val="24"/>
+          <w:szCs w:val="24"/>
           <w:lang w:val="es-AR"/>
         </w:rPr>
       </w:pPr>
       <w:r>
         <w:rPr>
           <w:rFonts w:eastAsia="Consolas"/>
+          <w:sz w:val="24"/>
+          <w:szCs w:val="24"/>
           <w:lang w:val="es-AR"/>
         </w:rPr>
         <w:t>La obtención y persistencia de información desde y hacia la base de datos.</w:t>
@@ -348,12 +1827,16 @@
         <w:contextualSpacing/>
         <w:rPr>
           <w:rFonts w:eastAsia="Consolas"/>
+          <w:sz w:val="24"/>
+          <w:szCs w:val="24"/>
           <w:lang w:val="es-AR"/>
         </w:rPr>
       </w:pPr>
       <w:r>
         <w:rPr>
           <w:rFonts w:eastAsia="Consolas"/>
+          <w:sz w:val="24"/>
+          <w:szCs w:val="24"/>
           <w:lang w:val="es-AR"/>
         </w:rPr>
         <w:t>El manejo de la lógica estrictamente relacionada con el negocio.</w:t>
@@ -368,12 +1851,16 @@
         <w:contextualSpacing/>
         <w:rPr>
           <w:rFonts w:eastAsia="Consolas"/>
+          <w:sz w:val="24"/>
+          <w:szCs w:val="24"/>
           <w:lang w:val="es-AR"/>
         </w:rPr>
       </w:pPr>
       <w:r>
         <w:rPr>
           <w:rFonts w:eastAsia="Consolas"/>
+          <w:sz w:val="24"/>
+          <w:szCs w:val="24"/>
           <w:lang w:val="es-AR"/>
         </w:rPr>
         <w:t>La presentación de los datos al usuario.</w:t>
@@ -385,6 +1872,161 @@
         <w:contextualSpacing/>
         <w:rPr>
           <w:rFonts w:eastAsia="Consolas"/>
+          <w:sz w:val="24"/>
+          <w:szCs w:val="24"/>
+          <w:lang w:val="es-AR"/>
+        </w:rPr>
+      </w:pPr>
+    </w:p>
+    <w:p>
+      <w:pPr>
+        <w:contextualSpacing/>
+        <w:rPr>
+          <w:rFonts w:eastAsia="Consolas"/>
+          <w:sz w:val="24"/>
+          <w:szCs w:val="24"/>
+          <w:lang w:val="es-AR"/>
+        </w:rPr>
+      </w:pPr>
+    </w:p>
+    <w:p>
+      <w:pPr>
+        <w:contextualSpacing/>
+        <w:rPr>
+          <w:rFonts w:eastAsia="Consolas"/>
+          <w:sz w:val="24"/>
+          <w:szCs w:val="24"/>
+          <w:lang w:val="es-AR"/>
+        </w:rPr>
+      </w:pPr>
+    </w:p>
+    <w:p>
+      <w:pPr>
+        <w:contextualSpacing/>
+        <w:rPr>
+          <w:rFonts w:eastAsia="Consolas"/>
+          <w:sz w:val="24"/>
+          <w:szCs w:val="24"/>
+          <w:lang w:val="es-AR"/>
+        </w:rPr>
+      </w:pPr>
+    </w:p>
+    <w:p>
+      <w:pPr>
+        <w:contextualSpacing/>
+        <w:rPr>
+          <w:rFonts w:eastAsia="Consolas"/>
+          <w:sz w:val="24"/>
+          <w:szCs w:val="24"/>
+          <w:lang w:val="es-AR"/>
+        </w:rPr>
+      </w:pPr>
+    </w:p>
+    <w:p>
+      <w:pPr>
+        <w:contextualSpacing/>
+        <w:rPr>
+          <w:rFonts w:eastAsia="Consolas"/>
+          <w:sz w:val="24"/>
+          <w:szCs w:val="24"/>
+          <w:lang w:val="es-AR"/>
+        </w:rPr>
+      </w:pPr>
+    </w:p>
+    <w:p>
+      <w:pPr>
+        <w:contextualSpacing/>
+        <w:rPr>
+          <w:rFonts w:eastAsia="Consolas"/>
+          <w:sz w:val="24"/>
+          <w:szCs w:val="24"/>
+          <w:lang w:val="es-AR"/>
+        </w:rPr>
+      </w:pPr>
+    </w:p>
+    <w:p>
+      <w:pPr>
+        <w:contextualSpacing/>
+        <w:rPr>
+          <w:rFonts w:eastAsia="Consolas"/>
+          <w:sz w:val="24"/>
+          <w:szCs w:val="24"/>
+          <w:lang w:val="es-AR"/>
+        </w:rPr>
+      </w:pPr>
+    </w:p>
+    <w:p>
+      <w:pPr>
+        <w:contextualSpacing/>
+        <w:rPr>
+          <w:rFonts w:eastAsia="Consolas"/>
+          <w:sz w:val="24"/>
+          <w:szCs w:val="24"/>
+          <w:lang w:val="es-AR"/>
+        </w:rPr>
+      </w:pPr>
+    </w:p>
+    <w:p>
+      <w:pPr>
+        <w:contextualSpacing/>
+        <w:rPr>
+          <w:rFonts w:eastAsia="Consolas"/>
+          <w:sz w:val="24"/>
+          <w:szCs w:val="24"/>
+          <w:lang w:val="es-AR"/>
+        </w:rPr>
+      </w:pPr>
+    </w:p>
+    <w:p>
+      <w:pPr>
+        <w:contextualSpacing/>
+        <w:rPr>
+          <w:rFonts w:eastAsia="Consolas"/>
+          <w:sz w:val="24"/>
+          <w:szCs w:val="24"/>
+          <w:lang w:val="es-AR"/>
+        </w:rPr>
+      </w:pPr>
+    </w:p>
+    <w:p>
+      <w:pPr>
+        <w:contextualSpacing/>
+        <w:rPr>
+          <w:rFonts w:eastAsia="Consolas"/>
+          <w:sz w:val="24"/>
+          <w:szCs w:val="24"/>
+          <w:lang w:val="es-AR"/>
+        </w:rPr>
+      </w:pPr>
+    </w:p>
+    <w:p>
+      <w:pPr>
+        <w:contextualSpacing/>
+        <w:rPr>
+          <w:rFonts w:eastAsia="Consolas"/>
+          <w:sz w:val="24"/>
+          <w:szCs w:val="24"/>
+          <w:lang w:val="es-AR"/>
+        </w:rPr>
+      </w:pPr>
+    </w:p>
+    <w:p>
+      <w:pPr>
+        <w:contextualSpacing/>
+        <w:rPr>
+          <w:rFonts w:eastAsia="Consolas"/>
+          <w:lang w:val="es-AR"/>
+        </w:rPr>
+      </w:pPr>
+    </w:p>
+    <w:p>
+      <w:pPr>
+        <w:contextualSpacing/>
+        <w:rPr>
+          <w:rFonts w:eastAsia="Consolas"/>
+          <w:b/>
+          <w:sz w:val="24"/>
+          <w:szCs w:val="24"/>
           <w:lang w:val="es-AR"/>
         </w:rPr>
       </w:pPr>
@@ -395,6 +2037,8 @@
         <w:contextualSpacing/>
         <w:rPr>
           <w:rFonts w:eastAsia="Consolas"/>
+          <w:sz w:val="24"/>
+          <w:szCs w:val="24"/>
           <w:lang w:val="es-AR"/>
         </w:rPr>
       </w:pPr>
@@ -402,6 +2046,8 @@
         <w:rPr>
           <w:rFonts w:ascii="Consolas" w:eastAsia="Consolas" w:hAnsi="Consolas" w:cs="Consolas"/>
           <w:noProof/>
+          <w:sz w:val="24"/>
+          <w:szCs w:val="24"/>
           <w:lang w:val="es-AR" w:eastAsia="es-AR"/>
         </w:rPr>
         <w:drawing>
@@ -418,7 +2064,7 @@
                     <pic:cNvPicPr preferRelativeResize="0"/>
                   </pic:nvPicPr>
                   <pic:blipFill>
-                    <a:blip r:embed="rId5"/>
+                    <a:blip r:embed="rId6"/>
                     <a:srcRect/>
                     <a:stretch>
                       <a:fillRect/>
@@ -446,43 +2092,64 @@
         <w:jc w:val="center"/>
         <w:rPr>
           <w:rFonts w:ascii="Consolas" w:eastAsia="Consolas" w:hAnsi="Consolas" w:cs="Consolas"/>
-        </w:rPr>
-      </w:pPr>
-    </w:p>
-    <w:p/>
+          <w:sz w:val="24"/>
+          <w:szCs w:val="24"/>
+        </w:rPr>
+      </w:pPr>
+    </w:p>
+    <w:p>
+      <w:pPr>
+        <w:rPr>
+          <w:sz w:val="24"/>
+          <w:szCs w:val="24"/>
+        </w:rPr>
+      </w:pPr>
+    </w:p>
     <w:p>
       <w:pPr>
         <w:rPr>
           <w:rFonts w:ascii="Consolas" w:eastAsia="Consolas" w:hAnsi="Consolas" w:cs="Consolas"/>
-          <w:lang w:val="es-AR"/>
-        </w:rPr>
-      </w:pPr>
-      <w:r>
-        <w:rPr>
+          <w:sz w:val="24"/>
+          <w:szCs w:val="24"/>
+          <w:lang w:val="es-AR"/>
+        </w:rPr>
+      </w:pPr>
+      <w:r>
+        <w:rPr>
+          <w:sz w:val="24"/>
+          <w:szCs w:val="24"/>
           <w:lang w:val="es-AR"/>
         </w:rPr>
         <w:t xml:space="preserve">Como </w:t>
       </w:r>
       <w:r>
         <w:rPr>
+          <w:sz w:val="24"/>
+          <w:szCs w:val="24"/>
           <w:lang w:val="es-AR"/>
         </w:rPr>
         <w:t>se puede</w:t>
       </w:r>
       <w:r>
         <w:rPr>
+          <w:sz w:val="24"/>
+          <w:szCs w:val="24"/>
           <w:lang w:val="es-AR"/>
         </w:rPr>
         <w:t xml:space="preserve"> observar</w:t>
       </w:r>
       <w:r>
         <w:rPr>
+          <w:sz w:val="24"/>
+          <w:szCs w:val="24"/>
           <w:lang w:val="es-AR"/>
         </w:rPr>
         <w:t>,</w:t>
       </w:r>
       <w:r>
         <w:rPr>
+          <w:sz w:val="24"/>
+          <w:szCs w:val="24"/>
           <w:lang w:val="es-AR"/>
         </w:rPr>
         <w:t xml:space="preserve"> contamos con los siguientes componentes lógicos:</w:t>
@@ -492,19 +2159,25 @@
       <w:pPr>
         <w:rPr>
           <w:rFonts w:ascii="Consolas" w:eastAsia="Consolas" w:hAnsi="Consolas" w:cs="Consolas"/>
-          <w:lang w:val="es-AR"/>
-        </w:rPr>
-      </w:pPr>
-    </w:p>
-    <w:p>
-      <w:pPr>
-        <w:rPr>
+          <w:sz w:val="24"/>
+          <w:szCs w:val="24"/>
+          <w:lang w:val="es-AR"/>
+        </w:rPr>
+      </w:pPr>
+    </w:p>
+    <w:p>
+      <w:pPr>
+        <w:rPr>
+          <w:sz w:val="24"/>
+          <w:szCs w:val="24"/>
           <w:u w:val="single"/>
           <w:lang w:val="es-AR"/>
         </w:rPr>
       </w:pPr>
       <w:r>
         <w:rPr>
+          <w:sz w:val="24"/>
+          <w:szCs w:val="24"/>
           <w:u w:val="single"/>
           <w:lang w:val="es-AR"/>
         </w:rPr>
@@ -514,11 +2187,15 @@
     <w:p>
       <w:pPr>
         <w:rPr>
-          <w:lang w:val="es-AR"/>
-        </w:rPr>
-      </w:pPr>
-      <w:r>
-        <w:rPr>
+          <w:sz w:val="24"/>
+          <w:szCs w:val="24"/>
+          <w:lang w:val="es-AR"/>
+        </w:rPr>
+      </w:pPr>
+      <w:r>
+        <w:rPr>
+          <w:sz w:val="24"/>
+          <w:szCs w:val="24"/>
           <w:lang w:val="es-AR"/>
         </w:rPr>
         <w:t xml:space="preserve">En esta capa se definen los componentes cuyo propósito es brindar respuesta antes las distintas solicitudes realizadas por los clientes. Los controladores se encargan de obtener la información necesaria para responder a una solicitud y de definir cuál será la vista encargada de mostrar la misma. A su vez funcionan como un punto de entrada para las solicitudes que persisten información en la aplicación. </w:t>
@@ -527,19 +2204,25 @@
     <w:p>
       <w:pPr>
         <w:rPr>
-          <w:lang w:val="es-AR"/>
-        </w:rPr>
-      </w:pPr>
-    </w:p>
-    <w:p>
-      <w:pPr>
-        <w:rPr>
+          <w:sz w:val="24"/>
+          <w:szCs w:val="24"/>
+          <w:lang w:val="es-AR"/>
+        </w:rPr>
+      </w:pPr>
+    </w:p>
+    <w:p>
+      <w:pPr>
+        <w:rPr>
+          <w:sz w:val="24"/>
+          <w:szCs w:val="24"/>
           <w:u w:val="single"/>
           <w:lang w:val="es-AR"/>
         </w:rPr>
       </w:pPr>
       <w:r>
         <w:rPr>
+          <w:sz w:val="24"/>
+          <w:szCs w:val="24"/>
           <w:u w:val="single"/>
           <w:lang w:val="es-AR"/>
         </w:rPr>
@@ -549,11 +2232,15 @@
     <w:p>
       <w:pPr>
         <w:rPr>
-          <w:lang w:val="es-AR"/>
-        </w:rPr>
-      </w:pPr>
-      <w:r>
-        <w:rPr>
+          <w:sz w:val="24"/>
+          <w:szCs w:val="24"/>
+          <w:lang w:val="es-AR"/>
+        </w:rPr>
+      </w:pPr>
+      <w:r>
+        <w:rPr>
+          <w:sz w:val="24"/>
+          <w:szCs w:val="24"/>
           <w:lang w:val="es-AR"/>
         </w:rPr>
         <w:t xml:space="preserve">Los servicios abstraen cualquier lógica de negocio que pudiera llegar a existir en la aplicación. </w:t>
@@ -562,11 +2249,15 @@
     <w:p>
       <w:pPr>
         <w:rPr>
-          <w:lang w:val="es-AR"/>
-        </w:rPr>
-      </w:pPr>
-      <w:r>
-        <w:rPr>
+          <w:sz w:val="24"/>
+          <w:szCs w:val="24"/>
+          <w:lang w:val="es-AR"/>
+        </w:rPr>
+      </w:pPr>
+      <w:r>
+        <w:rPr>
+          <w:sz w:val="24"/>
+          <w:szCs w:val="24"/>
           <w:lang w:val="es-AR"/>
         </w:rPr>
         <w:t>Actúan como un intermediario entre los controladores y los repositorios</w:t>
@@ -575,19 +2266,43 @@
     <w:p>
       <w:pPr>
         <w:rPr>
-          <w:lang w:val="es-AR"/>
-        </w:rPr>
-      </w:pPr>
-    </w:p>
-    <w:p>
-      <w:pPr>
-        <w:rPr>
+          <w:sz w:val="24"/>
+          <w:szCs w:val="24"/>
+          <w:lang w:val="es-AR"/>
+        </w:rPr>
+      </w:pPr>
+    </w:p>
+    <w:p>
+      <w:pPr>
+        <w:rPr>
+          <w:sz w:val="24"/>
+          <w:szCs w:val="24"/>
+          <w:lang w:val="es-AR"/>
+        </w:rPr>
+      </w:pPr>
+    </w:p>
+    <w:p>
+      <w:pPr>
+        <w:rPr>
+          <w:sz w:val="24"/>
+          <w:szCs w:val="24"/>
+          <w:lang w:val="es-AR"/>
+        </w:rPr>
+      </w:pPr>
+    </w:p>
+    <w:p>
+      <w:pPr>
+        <w:rPr>
+          <w:sz w:val="24"/>
+          <w:szCs w:val="24"/>
           <w:u w:val="single"/>
           <w:lang w:val="es-AR"/>
         </w:rPr>
       </w:pPr>
       <w:r>
         <w:rPr>
+          <w:sz w:val="24"/>
+          <w:szCs w:val="24"/>
           <w:u w:val="single"/>
           <w:lang w:val="es-AR"/>
         </w:rPr>
@@ -595,6 +2310,8 @@
       </w:r>
       <w:r>
         <w:rPr>
+          <w:sz w:val="24"/>
+          <w:szCs w:val="24"/>
           <w:u w:val="single"/>
           <w:lang w:val="es-AR"/>
         </w:rPr>
@@ -604,11 +2321,15 @@
     <w:p>
       <w:pPr>
         <w:rPr>
-          <w:lang w:val="es-AR"/>
-        </w:rPr>
-      </w:pPr>
-      <w:r>
-        <w:rPr>
+          <w:sz w:val="24"/>
+          <w:szCs w:val="24"/>
+          <w:lang w:val="es-AR"/>
+        </w:rPr>
+      </w:pPr>
+      <w:r>
+        <w:rPr>
+          <w:sz w:val="24"/>
+          <w:szCs w:val="24"/>
           <w:lang w:val="es-AR"/>
         </w:rPr>
         <w:t>Esta capa es la responsable de gestionar la persistencia y consulta de datos en la base.</w:t>
@@ -617,30 +2338,74 @@
     <w:p>
       <w:pPr>
         <w:rPr>
-          <w:lang w:val="es-AR"/>
-        </w:rPr>
-      </w:pPr>
-    </w:p>
-    <w:p>
-      <w:pPr>
-        <w:rPr>
-          <w:lang w:val="es-AR"/>
-        </w:rPr>
-      </w:pPr>
-      <w:r>
-        <w:rPr>
-          <w:lang w:val="es-AR"/>
-        </w:rPr>
-        <w:t xml:space="preserve">Además de una base de datos relacional en MySQL. El mismo </w:t>
-      </w:r>
-      <w:r>
-        <w:rPr>
+          <w:sz w:val="24"/>
+          <w:szCs w:val="24"/>
+          <w:lang w:val="es-AR"/>
+        </w:rPr>
+      </w:pPr>
+    </w:p>
+    <w:p>
+      <w:pPr>
+        <w:rPr>
+          <w:sz w:val="24"/>
+          <w:szCs w:val="24"/>
+          <w:lang w:val="es-AR"/>
+        </w:rPr>
+      </w:pPr>
+      <w:r>
+        <w:rPr>
+          <w:sz w:val="24"/>
+          <w:szCs w:val="24"/>
+          <w:lang w:val="es-AR"/>
+        </w:rPr>
+        <w:t>La aplicación cuenta con</w:t>
+      </w:r>
+      <w:r>
+        <w:rPr>
+          <w:sz w:val="24"/>
+          <w:szCs w:val="24"/>
+          <w:lang w:val="es-AR"/>
+        </w:rPr>
+        <w:t xml:space="preserve"> una base de dato</w:t>
+      </w:r>
+      <w:r>
+        <w:rPr>
+          <w:sz w:val="24"/>
+          <w:szCs w:val="24"/>
+          <w:lang w:val="es-AR"/>
+        </w:rPr>
+        <w:t xml:space="preserve">s relacional en </w:t>
+      </w:r>
+      <w:proofErr w:type="spellStart"/>
+      <w:r>
+        <w:rPr>
+          <w:sz w:val="24"/>
+          <w:szCs w:val="24"/>
+          <w:lang w:val="es-AR"/>
+        </w:rPr>
+        <w:t>MySQL</w:t>
+      </w:r>
+      <w:proofErr w:type="spellEnd"/>
+      <w:r>
+        <w:rPr>
+          <w:sz w:val="24"/>
+          <w:szCs w:val="24"/>
+          <w:lang w:val="es-AR"/>
+        </w:rPr>
+        <w:t xml:space="preserve"> que </w:t>
+      </w:r>
+      <w:r>
+        <w:rPr>
+          <w:sz w:val="24"/>
+          <w:szCs w:val="24"/>
           <w:lang w:val="es-AR"/>
         </w:rPr>
         <w:t>provee funciones</w:t>
       </w:r>
       <w:r>
         <w:rPr>
+          <w:sz w:val="24"/>
+          <w:szCs w:val="24"/>
           <w:lang w:val="es-AR"/>
         </w:rPr>
         <w:t xml:space="preserve"> para el almacenamiento y protección de los datos de la aplicación. A su vez permite que varios usuarios puedan acceder a la base de datos de forma concurrente.</w:t>
@@ -649,14 +2414,24 @@
     <w:p>
       <w:pPr>
         <w:rPr>
-          <w:lang w:val="es-AR"/>
-        </w:rPr>
-      </w:pPr>
-    </w:p>
-    <w:p>
+          <w:sz w:val="24"/>
+          <w:szCs w:val="24"/>
+          <w:lang w:val="es-AR"/>
+        </w:rPr>
+      </w:pPr>
+    </w:p>
+    <w:p>
+      <w:pPr>
+        <w:rPr>
+          <w:sz w:val="24"/>
+          <w:szCs w:val="24"/>
+        </w:rPr>
+      </w:pPr>
       <w:r>
         <w:rPr>
           <w:noProof/>
+          <w:sz w:val="24"/>
+          <w:szCs w:val="24"/>
           <w:lang w:val="es-AR" w:eastAsia="es-AR"/>
         </w:rPr>
         <w:drawing>
@@ -677,7 +2452,7 @@
                     </pic:cNvPicPr>
                   </pic:nvPicPr>
                   <pic:blipFill>
-                    <a:blip r:embed="rId6" cstate="print">
+                    <a:blip r:embed="rId7" cstate="print">
                       <a:extLst>
                         <a:ext uri="{28A0092B-C50C-407E-A947-70E740481C1C}">
                           <a14:useLocalDpi xmlns:a14="http://schemas.microsoft.com/office/drawing/2010/main" val="0"/>
@@ -709,42 +2484,118 @@
         </w:drawing>
       </w:r>
     </w:p>
-    <w:p/>
-    <w:p/>
-    <w:p/>
-    <w:p/>
-    <w:p/>
-    <w:p/>
-    <w:p/>
-    <w:p>
-      <w:pPr>
-        <w:rPr>
-          <w:lang w:val="es-AR"/>
-        </w:rPr>
-      </w:pPr>
-      <w:r>
-        <w:rPr>
-          <w:lang w:val="es-AR"/>
-        </w:rPr>
-        <w:lastRenderedPageBreak/>
+    <w:p>
+      <w:pPr>
+        <w:rPr>
+          <w:sz w:val="24"/>
+          <w:szCs w:val="24"/>
+        </w:rPr>
+      </w:pPr>
+    </w:p>
+    <w:p>
+      <w:pPr>
+        <w:rPr>
+          <w:sz w:val="24"/>
+          <w:szCs w:val="24"/>
+        </w:rPr>
+      </w:pPr>
+    </w:p>
+    <w:p>
+      <w:pPr>
+        <w:rPr>
+          <w:sz w:val="24"/>
+          <w:szCs w:val="24"/>
+        </w:rPr>
+      </w:pPr>
+    </w:p>
+    <w:p>
+      <w:pPr>
+        <w:rPr>
+          <w:sz w:val="24"/>
+          <w:szCs w:val="24"/>
+        </w:rPr>
+      </w:pPr>
+    </w:p>
+    <w:p>
+      <w:pPr>
+        <w:rPr>
+          <w:sz w:val="24"/>
+          <w:szCs w:val="24"/>
+        </w:rPr>
+      </w:pPr>
+    </w:p>
+    <w:p>
+      <w:pPr>
+        <w:rPr>
+          <w:sz w:val="24"/>
+          <w:szCs w:val="24"/>
+        </w:rPr>
+      </w:pPr>
+    </w:p>
+    <w:p>
+      <w:pPr>
+        <w:rPr>
+          <w:sz w:val="24"/>
+          <w:szCs w:val="24"/>
+        </w:rPr>
+      </w:pPr>
+    </w:p>
+    <w:p>
+      <w:pPr>
+        <w:rPr>
+          <w:sz w:val="24"/>
+          <w:szCs w:val="24"/>
+          <w:lang w:val="es-AR"/>
+        </w:rPr>
+      </w:pPr>
+      <w:r>
+        <w:rPr>
+          <w:sz w:val="24"/>
+          <w:szCs w:val="24"/>
+          <w:lang w:val="es-AR"/>
+        </w:rPr>
         <w:t xml:space="preserve">Por </w:t>
       </w:r>
       <w:r>
         <w:rPr>
+          <w:sz w:val="24"/>
+          <w:szCs w:val="24"/>
           <w:lang w:val="es-AR"/>
         </w:rPr>
         <w:t>último,</w:t>
       </w:r>
       <w:r>
         <w:rPr>
-          <w:lang w:val="es-AR"/>
-        </w:rPr>
-        <w:t xml:space="preserve"> podemos observar una comunicación sincrónica del tipo request-reply, conformada por 2 partes:</w:t>
-      </w:r>
-    </w:p>
-    <w:p>
-      <w:pPr>
-        <w:rPr>
+          <w:sz w:val="24"/>
+          <w:szCs w:val="24"/>
+          <w:lang w:val="es-AR"/>
+        </w:rPr>
+        <w:t xml:space="preserve"> podemos observar una comunicación sincrónica del tipo </w:t>
+      </w:r>
+      <w:proofErr w:type="spellStart"/>
+      <w:r>
+        <w:rPr>
+          <w:sz w:val="24"/>
+          <w:szCs w:val="24"/>
+          <w:lang w:val="es-AR"/>
+        </w:rPr>
+        <w:t>request-reply</w:t>
+      </w:r>
+      <w:proofErr w:type="spellEnd"/>
+      <w:r>
+        <w:rPr>
+          <w:sz w:val="24"/>
+          <w:szCs w:val="24"/>
+          <w:lang w:val="es-AR"/>
+        </w:rPr>
+        <w:t>, conformada por 2 partes:</w:t>
+      </w:r>
+    </w:p>
+    <w:p>
+      <w:pPr>
+        <w:rPr>
+          <w:sz w:val="24"/>
+          <w:szCs w:val="24"/>
           <w:lang w:val="es-AR"/>
         </w:rPr>
       </w:pPr>
@@ -757,14 +2608,36 @@
         </w:numPr>
         <w:contextualSpacing/>
         <w:rPr>
-          <w:lang w:val="es-AR"/>
-        </w:rPr>
-      </w:pPr>
-      <w:r>
-        <w:rPr>
-          <w:lang w:val="es-AR"/>
-        </w:rPr>
-        <w:t>Un cliente que consume servicios como parte de sus operaciones (request)</w:t>
+          <w:sz w:val="24"/>
+          <w:szCs w:val="24"/>
+          <w:lang w:val="es-AR"/>
+        </w:rPr>
+      </w:pPr>
+      <w:r>
+        <w:rPr>
+          <w:sz w:val="24"/>
+          <w:szCs w:val="24"/>
+          <w:lang w:val="es-AR"/>
+        </w:rPr>
+        <w:t>Un cliente que consume servicios como parte de sus operaciones (</w:t>
+      </w:r>
+      <w:proofErr w:type="spellStart"/>
+      <w:r>
+        <w:rPr>
+          <w:sz w:val="24"/>
+          <w:szCs w:val="24"/>
+          <w:lang w:val="es-AR"/>
+        </w:rPr>
+        <w:t>request</w:t>
+      </w:r>
+      <w:proofErr w:type="spellEnd"/>
+      <w:r>
+        <w:rPr>
+          <w:sz w:val="24"/>
+          <w:szCs w:val="24"/>
+          <w:lang w:val="es-AR"/>
+        </w:rPr>
+        <w:t>)</w:t>
       </w:r>
     </w:p>
     <w:p>
@@ -775,31 +2648,59 @@
         </w:numPr>
         <w:contextualSpacing/>
         <w:rPr>
-          <w:lang w:val="es-AR"/>
-        </w:rPr>
-      </w:pPr>
-      <w:r>
-        <w:rPr>
-          <w:lang w:val="es-AR"/>
-        </w:rPr>
-        <w:t>Un servidor que provee uno o más servicios (reply)</w:t>
-      </w:r>
-    </w:p>
-    <w:p>
-      <w:pPr>
-        <w:rPr>
-          <w:lang w:val="es-AR"/>
-        </w:rPr>
-      </w:pPr>
-    </w:p>
-    <w:p>
-      <w:pPr>
-        <w:rPr>
-          <w:lang w:val="es-AR"/>
-        </w:rPr>
-      </w:pPr>
-      <w:r>
-        <w:rPr>
+          <w:sz w:val="24"/>
+          <w:szCs w:val="24"/>
+          <w:lang w:val="es-AR"/>
+        </w:rPr>
+      </w:pPr>
+      <w:r>
+        <w:rPr>
+          <w:sz w:val="24"/>
+          <w:szCs w:val="24"/>
+          <w:lang w:val="es-AR"/>
+        </w:rPr>
+        <w:t>Un servidor que provee uno o más servicios (</w:t>
+      </w:r>
+      <w:proofErr w:type="spellStart"/>
+      <w:r>
+        <w:rPr>
+          <w:sz w:val="24"/>
+          <w:szCs w:val="24"/>
+          <w:lang w:val="es-AR"/>
+        </w:rPr>
+        <w:t>reply</w:t>
+      </w:r>
+      <w:proofErr w:type="spellEnd"/>
+      <w:r>
+        <w:rPr>
+          <w:sz w:val="24"/>
+          <w:szCs w:val="24"/>
+          <w:lang w:val="es-AR"/>
+        </w:rPr>
+        <w:t>)</w:t>
+      </w:r>
+    </w:p>
+    <w:p>
+      <w:pPr>
+        <w:rPr>
+          <w:sz w:val="24"/>
+          <w:szCs w:val="24"/>
+          <w:lang w:val="es-AR"/>
+        </w:rPr>
+      </w:pPr>
+    </w:p>
+    <w:p>
+      <w:pPr>
+        <w:rPr>
+          <w:sz w:val="24"/>
+          <w:szCs w:val="24"/>
+          <w:lang w:val="es-AR"/>
+        </w:rPr>
+      </w:pPr>
+      <w:r>
+        <w:rPr>
+          <w:sz w:val="24"/>
+          <w:szCs w:val="24"/>
           <w:lang w:val="es-AR"/>
         </w:rPr>
         <w:t>Contamos con componentes que solicitan servicios y componentes que los prestan. Sumado a lo explicado con anterioridad esto resulta en lo que se denomina arquitectura Cliente-Servidor de 3 capas:</w:t>
@@ -808,21 +2709,33 @@
     <w:p>
       <w:pPr>
         <w:rPr>
-          <w:lang w:val="es-AR"/>
-        </w:rPr>
-      </w:pPr>
-    </w:p>
-    <w:p>
-      <w:pPr>
-        <w:rPr>
-          <w:lang w:val="es-AR"/>
-        </w:rPr>
-      </w:pPr>
-    </w:p>
-    <w:p>
+          <w:sz w:val="24"/>
+          <w:szCs w:val="24"/>
+          <w:lang w:val="es-AR"/>
+        </w:rPr>
+      </w:pPr>
+    </w:p>
+    <w:p>
+      <w:pPr>
+        <w:rPr>
+          <w:sz w:val="24"/>
+          <w:szCs w:val="24"/>
+          <w:lang w:val="es-AR"/>
+        </w:rPr>
+      </w:pPr>
+    </w:p>
+    <w:p>
+      <w:pPr>
+        <w:rPr>
+          <w:sz w:val="24"/>
+          <w:szCs w:val="24"/>
+        </w:rPr>
+      </w:pPr>
       <w:r>
         <w:rPr>
           <w:noProof/>
+          <w:sz w:val="24"/>
+          <w:szCs w:val="24"/>
           <w:lang w:val="es-AR" w:eastAsia="es-AR"/>
         </w:rPr>
         <w:drawing>
@@ -839,7 +2752,7 @@
                     <pic:cNvPicPr preferRelativeResize="0"/>
                   </pic:nvPicPr>
                   <pic:blipFill>
-                    <a:blip r:embed="rId7"/>
+                    <a:blip r:embed="rId8"/>
                     <a:srcRect/>
                     <a:stretch>
                       <a:fillRect/>
@@ -862,53 +2775,110 @@
         </w:drawing>
       </w:r>
     </w:p>
-    <w:p/>
-    <w:p/>
-    <w:p>
-      <w:pPr>
-        <w:rPr>
+    <w:p>
+      <w:pPr>
+        <w:rPr>
+          <w:sz w:val="24"/>
+          <w:szCs w:val="24"/>
+        </w:rPr>
+      </w:pPr>
+    </w:p>
+    <w:p>
+      <w:pPr>
+        <w:rPr>
+          <w:sz w:val="24"/>
+          <w:szCs w:val="24"/>
+        </w:rPr>
+      </w:pPr>
+    </w:p>
+    <w:p>
+      <w:pPr>
+        <w:rPr>
+          <w:sz w:val="24"/>
+          <w:szCs w:val="24"/>
           <w:u w:val="single"/>
         </w:rPr>
       </w:pPr>
-    </w:p>
-    <w:p>
-      <w:pPr>
-        <w:rPr>
+      <w:bookmarkStart w:id="0" w:name="_GoBack"/>
+      <w:bookmarkEnd w:id="0"/>
+    </w:p>
+    <w:p>
+      <w:pPr>
+        <w:rPr>
+          <w:sz w:val="24"/>
+          <w:szCs w:val="24"/>
           <w:u w:val="single"/>
         </w:rPr>
       </w:pPr>
-      <w:r>
-        <w:rPr>
+      <w:proofErr w:type="spellStart"/>
+      <w:r>
+        <w:rPr>
+          <w:sz w:val="24"/>
+          <w:szCs w:val="24"/>
           <w:u w:val="single"/>
         </w:rPr>
-        <w:t xml:space="preserve">Tecnologías utilizadas: </w:t>
-      </w:r>
-    </w:p>
-    <w:p>
-      <w:pPr>
-        <w:rPr>
+        <w:t>Tecnologías</w:t>
+      </w:r>
+      <w:proofErr w:type="spellEnd"/>
+      <w:r>
+        <w:rPr>
+          <w:sz w:val="24"/>
+          <w:szCs w:val="24"/>
           <w:u w:val="single"/>
         </w:rPr>
-      </w:pPr>
-    </w:p>
-    <w:p>
-      <w:r>
-        <w:t>Spark, Java 8, Q</w:t>
-      </w:r>
-      <w:r>
-        <w:t>uartz Job Sch</w:t>
-      </w:r>
-      <w:r>
-        <w:t xml:space="preserve">eduler, ANTLR, MySQL, Hibernate, </w:t>
-      </w:r>
-      <w:r>
-        <w:t>Maven</w:t>
-      </w:r>
-      <w:r>
-        <w:t>, HTML, CSS, Bootstrap</w:t>
-      </w:r>
-    </w:p>
-    <w:p/>
+        <w:t xml:space="preserve"> </w:t>
+      </w:r>
+      <w:proofErr w:type="spellStart"/>
+      <w:r>
+        <w:rPr>
+          <w:sz w:val="24"/>
+          <w:szCs w:val="24"/>
+          <w:u w:val="single"/>
+        </w:rPr>
+        <w:t>utilizadas</w:t>
+      </w:r>
+      <w:proofErr w:type="spellEnd"/>
+      <w:r>
+        <w:rPr>
+          <w:sz w:val="24"/>
+          <w:szCs w:val="24"/>
+          <w:u w:val="single"/>
+        </w:rPr>
+        <w:t xml:space="preserve">: </w:t>
+      </w:r>
+    </w:p>
+    <w:p>
+      <w:pPr>
+        <w:rPr>
+          <w:sz w:val="24"/>
+          <w:szCs w:val="24"/>
+          <w:u w:val="single"/>
+        </w:rPr>
+      </w:pPr>
+    </w:p>
+    <w:p>
+      <w:pPr>
+        <w:rPr>
+          <w:sz w:val="24"/>
+          <w:szCs w:val="24"/>
+        </w:rPr>
+      </w:pPr>
+      <w:r>
+        <w:rPr>
+          <w:sz w:val="24"/>
+          <w:szCs w:val="24"/>
+        </w:rPr>
+        <w:t>Spark, Java 8, Quartz Job Scheduler, ANTLR, MySQL, Hibernate, Maven, HTML, CSS, Bootstrap</w:t>
+      </w:r>
+    </w:p>
+    <w:p>
+      <w:pPr>
+        <w:rPr>
+          <w:sz w:val="24"/>
+          <w:szCs w:val="24"/>
+        </w:rPr>
+      </w:pPr>
+    </w:p>
     <w:sectPr>
       <w:pgSz w:w="11909" w:h="16834"/>
       <w:pgMar w:top="1440" w:right="1440" w:bottom="1440" w:left="1440" w:header="0" w:footer="720" w:gutter="0"/>
@@ -1896,6 +3866,31 @@
       <w:contextualSpacing/>
     </w:pPr>
   </w:style>
+  <w:style w:type="paragraph" w:styleId="NormalWeb">
+    <w:name w:val="Normal (Web)"/>
+    <w:basedOn w:val="Normal"/>
+    <w:uiPriority w:val="99"/>
+    <w:semiHidden/>
+    <w:unhideWhenUsed/>
+    <w:rsid w:val="00FF5D13"/>
+    <w:pPr>
+      <w:pBdr>
+        <w:top w:val="none" w:sz="0" w:space="0" w:color="auto"/>
+        <w:left w:val="none" w:sz="0" w:space="0" w:color="auto"/>
+        <w:bottom w:val="none" w:sz="0" w:space="0" w:color="auto"/>
+        <w:right w:val="none" w:sz="0" w:space="0" w:color="auto"/>
+        <w:between w:val="none" w:sz="0" w:space="0" w:color="auto"/>
+      </w:pBdr>
+      <w:spacing w:before="100" w:beforeAutospacing="1" w:after="100" w:afterAutospacing="1" w:line="240" w:lineRule="auto"/>
+    </w:pPr>
+    <w:rPr>
+      <w:rFonts w:ascii="Times New Roman" w:eastAsia="Times New Roman" w:hAnsi="Times New Roman" w:cs="Times New Roman"/>
+      <w:color w:val="auto"/>
+      <w:sz w:val="24"/>
+      <w:szCs w:val="24"/>
+      <w:lang w:val="es-AR" w:eastAsia="es-AR"/>
+    </w:rPr>
+  </w:style>
 </w:styles>
 </file>
 

</xml_diff>

<commit_message>
Arreglo en documento de entrega
</commit_message>
<xml_diff>
--- a/documents/Entrega 6.docx
+++ b/documents/Entrega 6.docx
@@ -700,19 +700,7 @@
                 <w:szCs w:val="32"/>
                 <w:lang w:val="es-AR" w:eastAsia="es-AR"/>
               </w:rPr>
-              <w:t xml:space="preserve">García </w:t>
-            </w:r>
-            <w:proofErr w:type="spellStart"/>
-            <w:r>
-              <w:rPr>
-                <w:rFonts w:ascii="Consolas" w:eastAsia="Times New Roman" w:hAnsi="Consolas" w:cs="Times New Roman"/>
-                <w:b/>
-                <w:bCs/>
-                <w:sz w:val="32"/>
-                <w:szCs w:val="32"/>
-                <w:lang w:val="es-AR" w:eastAsia="es-AR"/>
-              </w:rPr>
-              <w:t>Rengifo</w:t>
+              <w:t>García Rengifo</w:t>
             </w:r>
             <w:r>
               <w:rPr>
@@ -723,19 +711,7 @@
                 <w:szCs w:val="32"/>
                 <w:lang w:val="es-AR" w:eastAsia="es-AR"/>
               </w:rPr>
-              <w:t>,Ingrid</w:t>
-            </w:r>
-            <w:proofErr w:type="spellEnd"/>
-            <w:r>
-              <w:rPr>
-                <w:rFonts w:ascii="Consolas" w:eastAsia="Times New Roman" w:hAnsi="Consolas" w:cs="Times New Roman"/>
-                <w:b/>
-                <w:bCs/>
-                <w:sz w:val="32"/>
-                <w:szCs w:val="32"/>
-                <w:lang w:val="es-AR" w:eastAsia="es-AR"/>
-              </w:rPr>
-              <w:t xml:space="preserve"> Ivonne</w:t>
+              <w:t>,Ingrid Ivonne</w:t>
             </w:r>
           </w:p>
         </w:tc>
@@ -964,7 +940,6 @@
                 <w:lang w:val="es-AR" w:eastAsia="es-AR"/>
               </w:rPr>
             </w:pPr>
-            <w:proofErr w:type="spellStart"/>
             <w:r>
               <w:rPr>
                 <w:rFonts w:ascii="Consolas" w:eastAsia="Times New Roman" w:hAnsi="Consolas" w:cs="Times New Roman"/>
@@ -987,7 +962,6 @@
               </w:rPr>
               <w:t>as</w:t>
             </w:r>
-            <w:proofErr w:type="spellEnd"/>
           </w:p>
         </w:tc>
         <w:tc>
@@ -1073,7 +1047,6 @@
                 <w:lang w:val="es-AR" w:eastAsia="es-AR"/>
               </w:rPr>
             </w:pPr>
-            <w:proofErr w:type="spellStart"/>
             <w:r>
               <w:rPr>
                 <w:rFonts w:ascii="Consolas" w:eastAsia="Times New Roman" w:hAnsi="Consolas" w:cs="Times New Roman"/>
@@ -1083,19 +1056,7 @@
                 <w:szCs w:val="32"/>
                 <w:lang w:val="es-AR" w:eastAsia="es-AR"/>
               </w:rPr>
-              <w:t>Tofaletti</w:t>
-            </w:r>
-            <w:proofErr w:type="spellEnd"/>
-            <w:r>
-              <w:rPr>
-                <w:rFonts w:ascii="Consolas" w:eastAsia="Times New Roman" w:hAnsi="Consolas" w:cs="Times New Roman"/>
-                <w:b/>
-                <w:bCs/>
-                <w:sz w:val="32"/>
-                <w:szCs w:val="32"/>
-                <w:lang w:val="es-AR" w:eastAsia="es-AR"/>
-              </w:rPr>
-              <w:t>, Gustavo</w:t>
+              <w:t>Tofaletti, Gustavo</w:t>
             </w:r>
           </w:p>
         </w:tc>
@@ -1263,7 +1224,6 @@
           <w:lang w:val="es-AR"/>
         </w:rPr>
       </w:pPr>
-      <w:proofErr w:type="spellStart"/>
       <w:r>
         <w:rPr>
           <w:b/>
@@ -1271,9 +1231,8 @@
           <w:szCs w:val="32"/>
           <w:lang w:val="es-AR"/>
         </w:rPr>
-        <w:t>Investment</w:t>
-      </w:r>
-      <w:proofErr w:type="spellEnd"/>
+        <w:t xml:space="preserve">Investment </w:t>
+      </w:r>
       <w:r>
         <w:rPr>
           <w:b/>
@@ -1281,7 +1240,7 @@
           <w:szCs w:val="32"/>
           <w:lang w:val="es-AR"/>
         </w:rPr>
-        <w:t xml:space="preserve"> </w:t>
+        <w:t xml:space="preserve">Management: </w:t>
       </w:r>
       <w:r>
         <w:rPr>
@@ -1290,7 +1249,7 @@
           <w:szCs w:val="32"/>
           <w:lang w:val="es-AR"/>
         </w:rPr>
-        <w:t xml:space="preserve">Management: </w:t>
+        <w:t>A</w:t>
       </w:r>
       <w:r>
         <w:rPr>
@@ -1299,15 +1258,6 @@
           <w:szCs w:val="32"/>
           <w:lang w:val="es-AR"/>
         </w:rPr>
-        <w:t>A</w:t>
-      </w:r>
-      <w:r>
-        <w:rPr>
-          <w:b/>
-          <w:sz w:val="32"/>
-          <w:szCs w:val="32"/>
-          <w:lang w:val="es-AR"/>
-        </w:rPr>
         <w:t>rquitectura final del sistema</w:t>
       </w:r>
     </w:p>
@@ -1343,61 +1293,34 @@
           <w:szCs w:val="24"/>
           <w:lang w:val="es-AR"/>
         </w:rPr>
-        <w:t xml:space="preserve">A continuación, presentamos la arquitectura final de la aplicación </w:t>
-      </w:r>
-      <w:proofErr w:type="spellStart"/>
-      <w:r>
-        <w:rPr>
-          <w:sz w:val="24"/>
-          <w:szCs w:val="24"/>
-          <w:lang w:val="es-AR"/>
-        </w:rPr>
-        <w:t>Investment</w:t>
-      </w:r>
-      <w:proofErr w:type="spellEnd"/>
-      <w:r>
-        <w:rPr>
-          <w:sz w:val="24"/>
-          <w:szCs w:val="24"/>
-          <w:lang w:val="es-AR"/>
-        </w:rPr>
-        <w:t xml:space="preserve"> Management cuyo objetivo principal es el de proveer funcionalidades para la administración de inversiones de distintas empresas.</w:t>
-      </w:r>
-    </w:p>
-    <w:p>
-      <w:pPr>
-        <w:rPr>
-          <w:b/>
-          <w:sz w:val="24"/>
-          <w:szCs w:val="24"/>
-          <w:lang w:val="es-AR"/>
-        </w:rPr>
-      </w:pPr>
-    </w:p>
-    <w:p>
-      <w:pPr>
-        <w:rPr>
-          <w:sz w:val="24"/>
-          <w:szCs w:val="24"/>
-          <w:lang w:val="es-AR"/>
-        </w:rPr>
-      </w:pPr>
-      <w:r>
-        <w:rPr>
-          <w:sz w:val="24"/>
-          <w:szCs w:val="24"/>
-          <w:lang w:val="es-AR"/>
-        </w:rPr>
-        <w:t xml:space="preserve">La aplicación puede ser accedida desde cualquier dispositivo mediante el </w:t>
-      </w:r>
-      <w:proofErr w:type="gramStart"/>
-      <w:r>
-        <w:rPr>
-          <w:sz w:val="24"/>
-          <w:szCs w:val="24"/>
-          <w:lang w:val="es-AR"/>
-        </w:rPr>
-        <w:t xml:space="preserve">uso </w:t>
+        <w:t>A continuación, presentamos la arquitectura final de la aplicación Investment Management cuyo objetivo principal es el de proveer funcionalidades para la administración de inversiones de distintas empresas.</w:t>
+      </w:r>
+    </w:p>
+    <w:p>
+      <w:pPr>
+        <w:rPr>
+          <w:b/>
+          <w:sz w:val="24"/>
+          <w:szCs w:val="24"/>
+          <w:lang w:val="es-AR"/>
+        </w:rPr>
+      </w:pPr>
+    </w:p>
+    <w:p>
+      <w:pPr>
+        <w:rPr>
+          <w:sz w:val="24"/>
+          <w:szCs w:val="24"/>
+          <w:lang w:val="es-AR"/>
+        </w:rPr>
+      </w:pPr>
+      <w:r>
+        <w:rPr>
+          <w:sz w:val="24"/>
+          <w:szCs w:val="24"/>
+          <w:lang w:val="es-AR"/>
+        </w:rPr>
+        <w:t xml:space="preserve">La aplicación puede ser accedida desde cualquier dispositivo mediante el uso </w:t>
       </w:r>
       <w:r>
         <w:rPr>
@@ -1413,16 +1336,7 @@
           <w:szCs w:val="24"/>
           <w:lang w:val="es-AR"/>
         </w:rPr>
-        <w:t>de</w:t>
-      </w:r>
-      <w:proofErr w:type="gramEnd"/>
-      <w:r>
-        <w:rPr>
-          <w:sz w:val="24"/>
-          <w:szCs w:val="24"/>
-          <w:lang w:val="es-AR"/>
-        </w:rPr>
-        <w:t xml:space="preserve"> un navegador web</w:t>
+        <w:t>de un navegador web</w:t>
       </w:r>
       <w:r>
         <w:rPr>
@@ -1456,7 +1370,6 @@
         </w:rPr>
         <w:t xml:space="preserve">, provisto por </w:t>
       </w:r>
-      <w:proofErr w:type="spellStart"/>
       <w:r>
         <w:rPr>
           <w:i/>
@@ -1466,7 +1379,6 @@
         </w:rPr>
         <w:t>DigitalOcean</w:t>
       </w:r>
-      <w:proofErr w:type="spellEnd"/>
       <w:r>
         <w:rPr>
           <w:sz w:val="24"/>
@@ -2374,25 +2286,7 @@
           <w:szCs w:val="24"/>
           <w:lang w:val="es-AR"/>
         </w:rPr>
-        <w:t xml:space="preserve">s relacional en </w:t>
-      </w:r>
-      <w:proofErr w:type="spellStart"/>
-      <w:r>
-        <w:rPr>
-          <w:sz w:val="24"/>
-          <w:szCs w:val="24"/>
-          <w:lang w:val="es-AR"/>
-        </w:rPr>
-        <w:t>MySQL</w:t>
-      </w:r>
-      <w:proofErr w:type="spellEnd"/>
-      <w:r>
-        <w:rPr>
-          <w:sz w:val="24"/>
-          <w:szCs w:val="24"/>
-          <w:lang w:val="es-AR"/>
-        </w:rPr>
-        <w:t xml:space="preserve"> que </w:t>
+        <w:t xml:space="preserve">s relacional en MySQL que </w:t>
       </w:r>
       <w:r>
         <w:rPr>
@@ -2570,25 +2464,7 @@
           <w:szCs w:val="24"/>
           <w:lang w:val="es-AR"/>
         </w:rPr>
-        <w:t xml:space="preserve"> podemos observar una comunicación sincrónica del tipo </w:t>
-      </w:r>
-      <w:proofErr w:type="spellStart"/>
-      <w:r>
-        <w:rPr>
-          <w:sz w:val="24"/>
-          <w:szCs w:val="24"/>
-          <w:lang w:val="es-AR"/>
-        </w:rPr>
-        <w:t>request-reply</w:t>
-      </w:r>
-      <w:proofErr w:type="spellEnd"/>
-      <w:r>
-        <w:rPr>
-          <w:sz w:val="24"/>
-          <w:szCs w:val="24"/>
-          <w:lang w:val="es-AR"/>
-        </w:rPr>
-        <w:t>, conformada por 2 partes:</w:t>
+        <w:t xml:space="preserve"> podemos observar una comunicación sincrónica del tipo request-reply, conformada por 2 partes:</w:t>
       </w:r>
     </w:p>
     <w:p>
@@ -2619,25 +2495,7 @@
           <w:szCs w:val="24"/>
           <w:lang w:val="es-AR"/>
         </w:rPr>
-        <w:t>Un cliente que consume servicios como parte de sus operaciones (</w:t>
-      </w:r>
-      <w:proofErr w:type="spellStart"/>
-      <w:r>
-        <w:rPr>
-          <w:sz w:val="24"/>
-          <w:szCs w:val="24"/>
-          <w:lang w:val="es-AR"/>
-        </w:rPr>
-        <w:t>request</w:t>
-      </w:r>
-      <w:proofErr w:type="spellEnd"/>
-      <w:r>
-        <w:rPr>
-          <w:sz w:val="24"/>
-          <w:szCs w:val="24"/>
-          <w:lang w:val="es-AR"/>
-        </w:rPr>
-        <w:t>)</w:t>
+        <w:t>Un cliente que consume servicios como parte de sus operaciones (request)</w:t>
       </w:r>
     </w:p>
     <w:p>
@@ -2659,25 +2517,7 @@
           <w:szCs w:val="24"/>
           <w:lang w:val="es-AR"/>
         </w:rPr>
-        <w:t>Un servidor que provee uno o más servicios (</w:t>
-      </w:r>
-      <w:proofErr w:type="spellStart"/>
-      <w:r>
-        <w:rPr>
-          <w:sz w:val="24"/>
-          <w:szCs w:val="24"/>
-          <w:lang w:val="es-AR"/>
-        </w:rPr>
-        <w:t>reply</w:t>
-      </w:r>
-      <w:proofErr w:type="spellEnd"/>
-      <w:r>
-        <w:rPr>
-          <w:sz w:val="24"/>
-          <w:szCs w:val="24"/>
-          <w:lang w:val="es-AR"/>
-        </w:rPr>
-        <w:t>)</w:t>
+        <w:t>Un servidor que provee uno o más servicios (reply)</w:t>
       </w:r>
     </w:p>
     <w:p>
@@ -2799,76 +2639,55 @@
           <w:u w:val="single"/>
         </w:rPr>
       </w:pPr>
+    </w:p>
+    <w:p>
+      <w:pPr>
+        <w:rPr>
+          <w:sz w:val="24"/>
+          <w:szCs w:val="24"/>
+          <w:u w:val="single"/>
+        </w:rPr>
+      </w:pPr>
+      <w:r>
+        <w:rPr>
+          <w:sz w:val="24"/>
+          <w:szCs w:val="24"/>
+          <w:u w:val="single"/>
+        </w:rPr>
+        <w:t xml:space="preserve">Tecnologías utilizadas: </w:t>
+      </w:r>
+    </w:p>
+    <w:p>
+      <w:pPr>
+        <w:rPr>
+          <w:sz w:val="24"/>
+          <w:szCs w:val="24"/>
+          <w:u w:val="single"/>
+        </w:rPr>
+      </w:pPr>
+    </w:p>
+    <w:p>
+      <w:pPr>
+        <w:rPr>
+          <w:sz w:val="24"/>
+          <w:szCs w:val="24"/>
+        </w:rPr>
+      </w:pPr>
+      <w:r>
+        <w:rPr>
+          <w:sz w:val="24"/>
+          <w:szCs w:val="24"/>
+        </w:rPr>
+        <w:t>Velocity</w:t>
+      </w:r>
       <w:bookmarkStart w:id="0" w:name="_GoBack"/>
       <w:bookmarkEnd w:id="0"/>
-    </w:p>
-    <w:p>
-      <w:pPr>
-        <w:rPr>
-          <w:sz w:val="24"/>
-          <w:szCs w:val="24"/>
-          <w:u w:val="single"/>
-        </w:rPr>
-      </w:pPr>
-      <w:proofErr w:type="spellStart"/>
-      <w:r>
-        <w:rPr>
-          <w:sz w:val="24"/>
-          <w:szCs w:val="24"/>
-          <w:u w:val="single"/>
-        </w:rPr>
-        <w:t>Tecnologías</w:t>
-      </w:r>
-      <w:proofErr w:type="spellEnd"/>
-      <w:r>
-        <w:rPr>
-          <w:sz w:val="24"/>
-          <w:szCs w:val="24"/>
-          <w:u w:val="single"/>
-        </w:rPr>
-        <w:t xml:space="preserve"> </w:t>
-      </w:r>
-      <w:proofErr w:type="spellStart"/>
-      <w:r>
-        <w:rPr>
-          <w:sz w:val="24"/>
-          <w:szCs w:val="24"/>
-          <w:u w:val="single"/>
-        </w:rPr>
-        <w:t>utilizadas</w:t>
-      </w:r>
-      <w:proofErr w:type="spellEnd"/>
-      <w:r>
-        <w:rPr>
-          <w:sz w:val="24"/>
-          <w:szCs w:val="24"/>
-          <w:u w:val="single"/>
-        </w:rPr>
-        <w:t xml:space="preserve">: </w:t>
-      </w:r>
-    </w:p>
-    <w:p>
-      <w:pPr>
-        <w:rPr>
-          <w:sz w:val="24"/>
-          <w:szCs w:val="24"/>
-          <w:u w:val="single"/>
-        </w:rPr>
-      </w:pPr>
-    </w:p>
-    <w:p>
-      <w:pPr>
-        <w:rPr>
-          <w:sz w:val="24"/>
-          <w:szCs w:val="24"/>
-        </w:rPr>
-      </w:pPr>
-      <w:r>
-        <w:rPr>
-          <w:sz w:val="24"/>
-          <w:szCs w:val="24"/>
-        </w:rPr>
-        <w:t>Spark, Java 8, Quartz Job Scheduler, ANTLR, MySQL, Hibernate, Maven, HTML, CSS, Bootstrap</w:t>
+      <w:r>
+        <w:rPr>
+          <w:sz w:val="24"/>
+          <w:szCs w:val="24"/>
+        </w:rPr>
+        <w:t>, Java 8, Quartz Job Scheduler, ANTLR, MySQL, Hibernate, Maven, HTML, CSS, Bootstrap</w:t>
       </w:r>
     </w:p>
     <w:p>

</xml_diff>